<commit_message>
Finalizado o trabalho escrito.
</commit_message>
<xml_diff>
--- a/DataCine - Gestão para Cinemas.docx
+++ b/DataCine - Gestão para Cinemas.docx
@@ -893,13 +893,13 @@
         </w:rPr>
         <w:fldChar w:fldCharType="separate"/>
       </w:r>
-      <w:hyperlink w:anchor="_Toc107246462" w:history="1">
+      <w:hyperlink w:anchor="_Toc121152684" w:history="1">
         <w:r>
           <w:rPr>
             <w:rStyle w:val="Hyperlink"/>
             <w:noProof/>
           </w:rPr>
-          <w:t>Figura 1: Diagrama relacional proposto para o DataCine</w:t>
+          <w:t>Figura 1: Primeira versão modelo relacional</w:t>
         </w:r>
         <w:r>
           <w:rPr>
@@ -920,79 +920,7 @@
             <w:noProof/>
             <w:webHidden/>
           </w:rPr>
-          <w:instrText xml:space="preserve"> PAGEREF _Toc107246462 \h </w:instrText>
-        </w:r>
-        <w:r>
-          <w:rPr>
-            <w:noProof/>
-            <w:webHidden/>
-          </w:rPr>
-        </w:r>
-        <w:r>
-          <w:rPr>
-            <w:noProof/>
-            <w:webHidden/>
-          </w:rPr>
-          <w:fldChar w:fldCharType="separate"/>
-        </w:r>
-        <w:r>
-          <w:rPr>
-            <w:noProof/>
-            <w:webHidden/>
-          </w:rPr>
-          <w:t>8</w:t>
-        </w:r>
-        <w:r>
-          <w:rPr>
-            <w:noProof/>
-            <w:webHidden/>
-          </w:rPr>
-          <w:fldChar w:fldCharType="end"/>
-        </w:r>
-      </w:hyperlink>
-    </w:p>
-    <w:p>
-      <w:pPr>
-        <w:pStyle w:val="ndicedeilustraes"/>
-        <w:tabs>
-          <w:tab w:val="right" w:leader="dot" w:pos="9061"/>
-        </w:tabs>
-        <w:rPr>
-          <w:rFonts w:asciiTheme="minorHAnsi" w:hAnsiTheme="minorHAnsi"/>
-          <w:noProof/>
-          <w:sz w:val="22"/>
-          <w:szCs w:val="22"/>
-          <w:lang w:eastAsia="pt-BR"/>
-        </w:rPr>
-      </w:pPr>
-      <w:hyperlink w:anchor="_Toc107246463" w:history="1">
-        <w:r>
-          <w:rPr>
-            <w:rStyle w:val="Hyperlink"/>
-            <w:noProof/>
-          </w:rPr>
-          <w:t>Figura 2: Script utilizado para criação do banco de dados.</w:t>
-        </w:r>
-        <w:r>
-          <w:rPr>
-            <w:noProof/>
-            <w:webHidden/>
-          </w:rPr>
-          <w:tab/>
-        </w:r>
-        <w:r>
-          <w:rPr>
-            <w:noProof/>
-            <w:webHidden/>
-          </w:rPr>
-          <w:fldChar w:fldCharType="begin"/>
-        </w:r>
-        <w:r>
-          <w:rPr>
-            <w:noProof/>
-            <w:webHidden/>
-          </w:rPr>
-          <w:instrText xml:space="preserve"> PAGEREF _Toc107246463 \h </w:instrText>
+          <w:instrText xml:space="preserve"> PAGEREF _Toc121152684 \h </w:instrText>
         </w:r>
         <w:r>
           <w:rPr>
@@ -1037,13 +965,13 @@
           <w:lang w:eastAsia="pt-BR"/>
         </w:rPr>
       </w:pPr>
-      <w:hyperlink w:anchor="_Toc107246464" w:history="1">
+      <w:hyperlink w:anchor="_Toc121152685" w:history="1">
         <w:r>
           <w:rPr>
             <w:rStyle w:val="Hyperlink"/>
             <w:noProof/>
           </w:rPr>
-          <w:t>Figura 3: Script utilizado para criação da tabela filme_premiacao.</w:t>
+          <w:t>Figura 2: Modelo Relacional versão final.</w:t>
         </w:r>
         <w:r>
           <w:rPr>
@@ -1064,7 +992,7 @@
             <w:noProof/>
             <w:webHidden/>
           </w:rPr>
-          <w:instrText xml:space="preserve"> PAGEREF _Toc107246464 \h </w:instrText>
+          <w:instrText xml:space="preserve"> PAGEREF _Toc121152685 \h </w:instrText>
         </w:r>
         <w:r>
           <w:rPr>
@@ -1109,13 +1037,13 @@
           <w:lang w:eastAsia="pt-BR"/>
         </w:rPr>
       </w:pPr>
-      <w:hyperlink w:anchor="_Toc107246465" w:history="1">
+      <w:hyperlink w:anchor="_Toc121152686" w:history="1">
         <w:r>
           <w:rPr>
             <w:rStyle w:val="Hyperlink"/>
             <w:noProof/>
           </w:rPr>
-          <w:t>Figura 4: Script utilizado para criação da tabela filme_premiacao.</w:t>
+          <w:t>Figura 3:  Script utilizado para criação do banco de dados.</w:t>
         </w:r>
         <w:r>
           <w:rPr>
@@ -1136,7 +1064,7 @@
             <w:noProof/>
             <w:webHidden/>
           </w:rPr>
-          <w:instrText xml:space="preserve"> PAGEREF _Toc107246465 \h </w:instrText>
+          <w:instrText xml:space="preserve"> PAGEREF _Toc121152686 \h </w:instrText>
         </w:r>
         <w:r>
           <w:rPr>
@@ -1156,7 +1084,7 @@
             <w:noProof/>
             <w:webHidden/>
           </w:rPr>
-          <w:t>10</w:t>
+          <w:t>11</w:t>
         </w:r>
         <w:r>
           <w:rPr>
@@ -1181,13 +1109,13 @@
           <w:lang w:eastAsia="pt-BR"/>
         </w:rPr>
       </w:pPr>
-      <w:hyperlink w:anchor="_Toc107246466" w:history="1">
+      <w:hyperlink w:anchor="_Toc121152687" w:history="1">
         <w:r>
           <w:rPr>
             <w:rStyle w:val="Hyperlink"/>
             <w:noProof/>
           </w:rPr>
-          <w:t>Figura 5: Informações inseridas na tabela cinema.</w:t>
+          <w:t>Figura 4: Script utilizado para criação da tabela “filme_premiacao”.</w:t>
         </w:r>
         <w:r>
           <w:rPr>
@@ -1208,7 +1136,7 @@
             <w:noProof/>
             <w:webHidden/>
           </w:rPr>
-          <w:instrText xml:space="preserve"> PAGEREF _Toc107246466 \h </w:instrText>
+          <w:instrText xml:space="preserve"> PAGEREF _Toc121152687 \h </w:instrText>
         </w:r>
         <w:r>
           <w:rPr>
@@ -1228,7 +1156,7 @@
             <w:noProof/>
             <w:webHidden/>
           </w:rPr>
-          <w:t>10</w:t>
+          <w:t>11</w:t>
         </w:r>
         <w:r>
           <w:rPr>
@@ -1241,6 +1169,1374 @@
     </w:p>
     <w:p>
       <w:pPr>
+        <w:pStyle w:val="ndicedeilustraes"/>
+        <w:tabs>
+          <w:tab w:val="right" w:leader="dot" w:pos="9061"/>
+        </w:tabs>
+        <w:rPr>
+          <w:rFonts w:asciiTheme="minorHAnsi" w:hAnsiTheme="minorHAnsi"/>
+          <w:noProof/>
+          <w:sz w:val="22"/>
+          <w:szCs w:val="22"/>
+          <w:lang w:eastAsia="pt-BR"/>
+        </w:rPr>
+      </w:pPr>
+      <w:hyperlink w:anchor="_Toc121152688" w:history="1">
+        <w:r>
+          <w:rPr>
+            <w:rStyle w:val="Hyperlink"/>
+            <w:noProof/>
+          </w:rPr>
+          <w:t>Figura 5: Script utilizado para criação da tabela filme_premiacao.</w:t>
+        </w:r>
+        <w:r>
+          <w:rPr>
+            <w:noProof/>
+            <w:webHidden/>
+          </w:rPr>
+          <w:tab/>
+        </w:r>
+        <w:r>
+          <w:rPr>
+            <w:noProof/>
+            <w:webHidden/>
+          </w:rPr>
+          <w:fldChar w:fldCharType="begin"/>
+        </w:r>
+        <w:r>
+          <w:rPr>
+            <w:noProof/>
+            <w:webHidden/>
+          </w:rPr>
+          <w:instrText xml:space="preserve"> PAGEREF _Toc121152688 \h </w:instrText>
+        </w:r>
+        <w:r>
+          <w:rPr>
+            <w:noProof/>
+            <w:webHidden/>
+          </w:rPr>
+        </w:r>
+        <w:r>
+          <w:rPr>
+            <w:noProof/>
+            <w:webHidden/>
+          </w:rPr>
+          <w:fldChar w:fldCharType="separate"/>
+        </w:r>
+        <w:r>
+          <w:rPr>
+            <w:noProof/>
+            <w:webHidden/>
+          </w:rPr>
+          <w:t>11</w:t>
+        </w:r>
+        <w:r>
+          <w:rPr>
+            <w:noProof/>
+            <w:webHidden/>
+          </w:rPr>
+          <w:fldChar w:fldCharType="end"/>
+        </w:r>
+      </w:hyperlink>
+    </w:p>
+    <w:p>
+      <w:pPr>
+        <w:pStyle w:val="ndicedeilustraes"/>
+        <w:tabs>
+          <w:tab w:val="right" w:leader="dot" w:pos="9061"/>
+        </w:tabs>
+        <w:rPr>
+          <w:rFonts w:asciiTheme="minorHAnsi" w:hAnsiTheme="minorHAnsi"/>
+          <w:noProof/>
+          <w:sz w:val="22"/>
+          <w:szCs w:val="22"/>
+          <w:lang w:eastAsia="pt-BR"/>
+        </w:rPr>
+      </w:pPr>
+      <w:hyperlink w:anchor="_Toc121152689" w:history="1">
+        <w:r>
+          <w:rPr>
+            <w:rStyle w:val="Hyperlink"/>
+            <w:noProof/>
+          </w:rPr>
+          <w:t>Figura 6: Script utilizado para a inserção na tabela “cinema”.</w:t>
+        </w:r>
+        <w:r>
+          <w:rPr>
+            <w:noProof/>
+            <w:webHidden/>
+          </w:rPr>
+          <w:tab/>
+        </w:r>
+        <w:r>
+          <w:rPr>
+            <w:noProof/>
+            <w:webHidden/>
+          </w:rPr>
+          <w:fldChar w:fldCharType="begin"/>
+        </w:r>
+        <w:r>
+          <w:rPr>
+            <w:noProof/>
+            <w:webHidden/>
+          </w:rPr>
+          <w:instrText xml:space="preserve"> PAGEREF _Toc121152689 \h </w:instrText>
+        </w:r>
+        <w:r>
+          <w:rPr>
+            <w:noProof/>
+            <w:webHidden/>
+          </w:rPr>
+        </w:r>
+        <w:r>
+          <w:rPr>
+            <w:noProof/>
+            <w:webHidden/>
+          </w:rPr>
+          <w:fldChar w:fldCharType="separate"/>
+        </w:r>
+        <w:r>
+          <w:rPr>
+            <w:noProof/>
+            <w:webHidden/>
+          </w:rPr>
+          <w:t>12</w:t>
+        </w:r>
+        <w:r>
+          <w:rPr>
+            <w:noProof/>
+            <w:webHidden/>
+          </w:rPr>
+          <w:fldChar w:fldCharType="end"/>
+        </w:r>
+      </w:hyperlink>
+    </w:p>
+    <w:p>
+      <w:pPr>
+        <w:pStyle w:val="ndicedeilustraes"/>
+        <w:tabs>
+          <w:tab w:val="right" w:leader="dot" w:pos="9061"/>
+        </w:tabs>
+        <w:rPr>
+          <w:rFonts w:asciiTheme="minorHAnsi" w:hAnsiTheme="minorHAnsi"/>
+          <w:noProof/>
+          <w:sz w:val="22"/>
+          <w:szCs w:val="22"/>
+          <w:lang w:eastAsia="pt-BR"/>
+        </w:rPr>
+      </w:pPr>
+      <w:hyperlink w:anchor="_Toc121152690" w:history="1">
+        <w:r>
+          <w:rPr>
+            <w:rStyle w:val="Hyperlink"/>
+            <w:noProof/>
+          </w:rPr>
+          <w:t>Figura 7: Menu de interação para realização do backup ou restore</w:t>
+        </w:r>
+        <w:r>
+          <w:rPr>
+            <w:noProof/>
+            <w:webHidden/>
+          </w:rPr>
+          <w:tab/>
+        </w:r>
+        <w:r>
+          <w:rPr>
+            <w:noProof/>
+            <w:webHidden/>
+          </w:rPr>
+          <w:fldChar w:fldCharType="begin"/>
+        </w:r>
+        <w:r>
+          <w:rPr>
+            <w:noProof/>
+            <w:webHidden/>
+          </w:rPr>
+          <w:instrText xml:space="preserve"> PAGEREF _Toc121152690 \h </w:instrText>
+        </w:r>
+        <w:r>
+          <w:rPr>
+            <w:noProof/>
+            <w:webHidden/>
+          </w:rPr>
+        </w:r>
+        <w:r>
+          <w:rPr>
+            <w:noProof/>
+            <w:webHidden/>
+          </w:rPr>
+          <w:fldChar w:fldCharType="separate"/>
+        </w:r>
+        <w:r>
+          <w:rPr>
+            <w:noProof/>
+            <w:webHidden/>
+          </w:rPr>
+          <w:t>15</w:t>
+        </w:r>
+        <w:r>
+          <w:rPr>
+            <w:noProof/>
+            <w:webHidden/>
+          </w:rPr>
+          <w:fldChar w:fldCharType="end"/>
+        </w:r>
+      </w:hyperlink>
+    </w:p>
+    <w:p>
+      <w:pPr>
+        <w:pStyle w:val="ndicedeilustraes"/>
+        <w:tabs>
+          <w:tab w:val="right" w:leader="dot" w:pos="9061"/>
+        </w:tabs>
+        <w:rPr>
+          <w:rFonts w:asciiTheme="minorHAnsi" w:hAnsiTheme="minorHAnsi"/>
+          <w:noProof/>
+          <w:sz w:val="22"/>
+          <w:szCs w:val="22"/>
+          <w:lang w:eastAsia="pt-BR"/>
+        </w:rPr>
+      </w:pPr>
+      <w:hyperlink w:anchor="_Toc121152691" w:history="1">
+        <w:r>
+          <w:rPr>
+            <w:rStyle w:val="Hyperlink"/>
+            <w:noProof/>
+          </w:rPr>
+          <w:t>Figura 8: Sequência lógica para a execução do backup.</w:t>
+        </w:r>
+        <w:r>
+          <w:rPr>
+            <w:noProof/>
+            <w:webHidden/>
+          </w:rPr>
+          <w:tab/>
+        </w:r>
+        <w:r>
+          <w:rPr>
+            <w:noProof/>
+            <w:webHidden/>
+          </w:rPr>
+          <w:fldChar w:fldCharType="begin"/>
+        </w:r>
+        <w:r>
+          <w:rPr>
+            <w:noProof/>
+            <w:webHidden/>
+          </w:rPr>
+          <w:instrText xml:space="preserve"> PAGEREF _Toc121152691 \h </w:instrText>
+        </w:r>
+        <w:r>
+          <w:rPr>
+            <w:noProof/>
+            <w:webHidden/>
+          </w:rPr>
+        </w:r>
+        <w:r>
+          <w:rPr>
+            <w:noProof/>
+            <w:webHidden/>
+          </w:rPr>
+          <w:fldChar w:fldCharType="separate"/>
+        </w:r>
+        <w:r>
+          <w:rPr>
+            <w:noProof/>
+            <w:webHidden/>
+          </w:rPr>
+          <w:t>15</w:t>
+        </w:r>
+        <w:r>
+          <w:rPr>
+            <w:noProof/>
+            <w:webHidden/>
+          </w:rPr>
+          <w:fldChar w:fldCharType="end"/>
+        </w:r>
+      </w:hyperlink>
+    </w:p>
+    <w:p>
+      <w:pPr>
+        <w:pStyle w:val="ndicedeilustraes"/>
+        <w:tabs>
+          <w:tab w:val="right" w:leader="dot" w:pos="9061"/>
+        </w:tabs>
+        <w:rPr>
+          <w:rFonts w:asciiTheme="minorHAnsi" w:hAnsiTheme="minorHAnsi"/>
+          <w:noProof/>
+          <w:sz w:val="22"/>
+          <w:szCs w:val="22"/>
+          <w:lang w:eastAsia="pt-BR"/>
+        </w:rPr>
+      </w:pPr>
+      <w:hyperlink w:anchor="_Toc121152692" w:history="1">
+        <w:r>
+          <w:rPr>
+            <w:rStyle w:val="Hyperlink"/>
+            <w:noProof/>
+          </w:rPr>
+          <w:t>Figura 9: Figura 8: menu de interação para realização do restore.</w:t>
+        </w:r>
+        <w:r>
+          <w:rPr>
+            <w:noProof/>
+            <w:webHidden/>
+          </w:rPr>
+          <w:tab/>
+        </w:r>
+        <w:r>
+          <w:rPr>
+            <w:noProof/>
+            <w:webHidden/>
+          </w:rPr>
+          <w:fldChar w:fldCharType="begin"/>
+        </w:r>
+        <w:r>
+          <w:rPr>
+            <w:noProof/>
+            <w:webHidden/>
+          </w:rPr>
+          <w:instrText xml:space="preserve"> PAGEREF _Toc121152692 \h </w:instrText>
+        </w:r>
+        <w:r>
+          <w:rPr>
+            <w:noProof/>
+            <w:webHidden/>
+          </w:rPr>
+        </w:r>
+        <w:r>
+          <w:rPr>
+            <w:noProof/>
+            <w:webHidden/>
+          </w:rPr>
+          <w:fldChar w:fldCharType="separate"/>
+        </w:r>
+        <w:r>
+          <w:rPr>
+            <w:noProof/>
+            <w:webHidden/>
+          </w:rPr>
+          <w:t>16</w:t>
+        </w:r>
+        <w:r>
+          <w:rPr>
+            <w:noProof/>
+            <w:webHidden/>
+          </w:rPr>
+          <w:fldChar w:fldCharType="end"/>
+        </w:r>
+      </w:hyperlink>
+    </w:p>
+    <w:p>
+      <w:pPr>
+        <w:pStyle w:val="ndicedeilustraes"/>
+        <w:tabs>
+          <w:tab w:val="right" w:leader="dot" w:pos="9061"/>
+        </w:tabs>
+        <w:rPr>
+          <w:rFonts w:asciiTheme="minorHAnsi" w:hAnsiTheme="minorHAnsi"/>
+          <w:noProof/>
+          <w:sz w:val="22"/>
+          <w:szCs w:val="22"/>
+          <w:lang w:eastAsia="pt-BR"/>
+        </w:rPr>
+      </w:pPr>
+      <w:hyperlink w:anchor="_Toc121152693" w:history="1">
+        <w:r>
+          <w:rPr>
+            <w:rStyle w:val="Hyperlink"/>
+            <w:noProof/>
+          </w:rPr>
+          <w:t>Figura 10: Menu de interação para realização do restore.</w:t>
+        </w:r>
+        <w:r>
+          <w:rPr>
+            <w:noProof/>
+            <w:webHidden/>
+          </w:rPr>
+          <w:tab/>
+        </w:r>
+        <w:r>
+          <w:rPr>
+            <w:noProof/>
+            <w:webHidden/>
+          </w:rPr>
+          <w:fldChar w:fldCharType="begin"/>
+        </w:r>
+        <w:r>
+          <w:rPr>
+            <w:noProof/>
+            <w:webHidden/>
+          </w:rPr>
+          <w:instrText xml:space="preserve"> PAGEREF _Toc121152693 \h </w:instrText>
+        </w:r>
+        <w:r>
+          <w:rPr>
+            <w:noProof/>
+            <w:webHidden/>
+          </w:rPr>
+        </w:r>
+        <w:r>
+          <w:rPr>
+            <w:noProof/>
+            <w:webHidden/>
+          </w:rPr>
+          <w:fldChar w:fldCharType="separate"/>
+        </w:r>
+        <w:r>
+          <w:rPr>
+            <w:noProof/>
+            <w:webHidden/>
+          </w:rPr>
+          <w:t>16</w:t>
+        </w:r>
+        <w:r>
+          <w:rPr>
+            <w:noProof/>
+            <w:webHidden/>
+          </w:rPr>
+          <w:fldChar w:fldCharType="end"/>
+        </w:r>
+      </w:hyperlink>
+    </w:p>
+    <w:p>
+      <w:pPr>
+        <w:pStyle w:val="ndicedeilustraes"/>
+        <w:tabs>
+          <w:tab w:val="right" w:leader="dot" w:pos="9061"/>
+        </w:tabs>
+        <w:rPr>
+          <w:rFonts w:asciiTheme="minorHAnsi" w:hAnsiTheme="minorHAnsi"/>
+          <w:noProof/>
+          <w:sz w:val="22"/>
+          <w:szCs w:val="22"/>
+          <w:lang w:eastAsia="pt-BR"/>
+        </w:rPr>
+      </w:pPr>
+      <w:hyperlink w:anchor="_Toc121152694" w:history="1">
+        <w:r>
+          <w:rPr>
+            <w:rStyle w:val="Hyperlink"/>
+            <w:noProof/>
+          </w:rPr>
+          <w:t>Figura 11: Diagrama de caso de uso</w:t>
+        </w:r>
+        <w:r>
+          <w:rPr>
+            <w:noProof/>
+            <w:webHidden/>
+          </w:rPr>
+          <w:tab/>
+        </w:r>
+        <w:r>
+          <w:rPr>
+            <w:noProof/>
+            <w:webHidden/>
+          </w:rPr>
+          <w:fldChar w:fldCharType="begin"/>
+        </w:r>
+        <w:r>
+          <w:rPr>
+            <w:noProof/>
+            <w:webHidden/>
+          </w:rPr>
+          <w:instrText xml:space="preserve"> PAGEREF _Toc121152694 \h </w:instrText>
+        </w:r>
+        <w:r>
+          <w:rPr>
+            <w:noProof/>
+            <w:webHidden/>
+          </w:rPr>
+        </w:r>
+        <w:r>
+          <w:rPr>
+            <w:noProof/>
+            <w:webHidden/>
+          </w:rPr>
+          <w:fldChar w:fldCharType="separate"/>
+        </w:r>
+        <w:r>
+          <w:rPr>
+            <w:noProof/>
+            <w:webHidden/>
+          </w:rPr>
+          <w:t>19</w:t>
+        </w:r>
+        <w:r>
+          <w:rPr>
+            <w:noProof/>
+            <w:webHidden/>
+          </w:rPr>
+          <w:fldChar w:fldCharType="end"/>
+        </w:r>
+      </w:hyperlink>
+    </w:p>
+    <w:p>
+      <w:pPr>
+        <w:pStyle w:val="ndicedeilustraes"/>
+        <w:tabs>
+          <w:tab w:val="right" w:leader="dot" w:pos="9061"/>
+        </w:tabs>
+        <w:rPr>
+          <w:rFonts w:asciiTheme="minorHAnsi" w:hAnsiTheme="minorHAnsi"/>
+          <w:noProof/>
+          <w:sz w:val="22"/>
+          <w:szCs w:val="22"/>
+          <w:lang w:eastAsia="pt-BR"/>
+        </w:rPr>
+      </w:pPr>
+      <w:hyperlink w:anchor="_Toc121152695" w:history="1">
+        <w:r>
+          <w:rPr>
+            <w:rStyle w:val="Hyperlink"/>
+            <w:noProof/>
+          </w:rPr>
+          <w:t>Figura 12: Fluxo de caso de uso</w:t>
+        </w:r>
+        <w:r>
+          <w:rPr>
+            <w:noProof/>
+            <w:webHidden/>
+          </w:rPr>
+          <w:tab/>
+        </w:r>
+        <w:r>
+          <w:rPr>
+            <w:noProof/>
+            <w:webHidden/>
+          </w:rPr>
+          <w:fldChar w:fldCharType="begin"/>
+        </w:r>
+        <w:r>
+          <w:rPr>
+            <w:noProof/>
+            <w:webHidden/>
+          </w:rPr>
+          <w:instrText xml:space="preserve"> PAGEREF _Toc121152695 \h </w:instrText>
+        </w:r>
+        <w:r>
+          <w:rPr>
+            <w:noProof/>
+            <w:webHidden/>
+          </w:rPr>
+        </w:r>
+        <w:r>
+          <w:rPr>
+            <w:noProof/>
+            <w:webHidden/>
+          </w:rPr>
+          <w:fldChar w:fldCharType="separate"/>
+        </w:r>
+        <w:r>
+          <w:rPr>
+            <w:noProof/>
+            <w:webHidden/>
+          </w:rPr>
+          <w:t>20</w:t>
+        </w:r>
+        <w:r>
+          <w:rPr>
+            <w:noProof/>
+            <w:webHidden/>
+          </w:rPr>
+          <w:fldChar w:fldCharType="end"/>
+        </w:r>
+      </w:hyperlink>
+    </w:p>
+    <w:p>
+      <w:pPr>
+        <w:pStyle w:val="ndicedeilustraes"/>
+        <w:tabs>
+          <w:tab w:val="right" w:leader="dot" w:pos="9061"/>
+        </w:tabs>
+        <w:rPr>
+          <w:rFonts w:asciiTheme="minorHAnsi" w:hAnsiTheme="minorHAnsi"/>
+          <w:noProof/>
+          <w:sz w:val="22"/>
+          <w:szCs w:val="22"/>
+          <w:lang w:eastAsia="pt-BR"/>
+        </w:rPr>
+      </w:pPr>
+      <w:hyperlink w:anchor="_Toc121152696" w:history="1">
+        <w:r>
+          <w:rPr>
+            <w:rStyle w:val="Hyperlink"/>
+            <w:noProof/>
+          </w:rPr>
+          <w:t>Figura 13:  Diagrama de atividades</w:t>
+        </w:r>
+        <w:r>
+          <w:rPr>
+            <w:noProof/>
+            <w:webHidden/>
+          </w:rPr>
+          <w:tab/>
+        </w:r>
+        <w:r>
+          <w:rPr>
+            <w:noProof/>
+            <w:webHidden/>
+          </w:rPr>
+          <w:fldChar w:fldCharType="begin"/>
+        </w:r>
+        <w:r>
+          <w:rPr>
+            <w:noProof/>
+            <w:webHidden/>
+          </w:rPr>
+          <w:instrText xml:space="preserve"> PAGEREF _Toc121152696 \h </w:instrText>
+        </w:r>
+        <w:r>
+          <w:rPr>
+            <w:noProof/>
+            <w:webHidden/>
+          </w:rPr>
+        </w:r>
+        <w:r>
+          <w:rPr>
+            <w:noProof/>
+            <w:webHidden/>
+          </w:rPr>
+          <w:fldChar w:fldCharType="separate"/>
+        </w:r>
+        <w:r>
+          <w:rPr>
+            <w:noProof/>
+            <w:webHidden/>
+          </w:rPr>
+          <w:t>21</w:t>
+        </w:r>
+        <w:r>
+          <w:rPr>
+            <w:noProof/>
+            <w:webHidden/>
+          </w:rPr>
+          <w:fldChar w:fldCharType="end"/>
+        </w:r>
+      </w:hyperlink>
+    </w:p>
+    <w:p>
+      <w:pPr>
+        <w:pStyle w:val="ndicedeilustraes"/>
+        <w:tabs>
+          <w:tab w:val="right" w:leader="dot" w:pos="9061"/>
+        </w:tabs>
+        <w:rPr>
+          <w:rFonts w:asciiTheme="minorHAnsi" w:hAnsiTheme="minorHAnsi"/>
+          <w:noProof/>
+          <w:sz w:val="22"/>
+          <w:szCs w:val="22"/>
+          <w:lang w:eastAsia="pt-BR"/>
+        </w:rPr>
+      </w:pPr>
+      <w:hyperlink w:anchor="_Toc121152697" w:history="1">
+        <w:r>
+          <w:rPr>
+            <w:rStyle w:val="Hyperlink"/>
+            <w:noProof/>
+          </w:rPr>
+          <w:t>Figura 14: Diagrama de sequências</w:t>
+        </w:r>
+        <w:r>
+          <w:rPr>
+            <w:noProof/>
+            <w:webHidden/>
+          </w:rPr>
+          <w:tab/>
+        </w:r>
+        <w:r>
+          <w:rPr>
+            <w:noProof/>
+            <w:webHidden/>
+          </w:rPr>
+          <w:fldChar w:fldCharType="begin"/>
+        </w:r>
+        <w:r>
+          <w:rPr>
+            <w:noProof/>
+            <w:webHidden/>
+          </w:rPr>
+          <w:instrText xml:space="preserve"> PAGEREF _Toc121152697 \h </w:instrText>
+        </w:r>
+        <w:r>
+          <w:rPr>
+            <w:noProof/>
+            <w:webHidden/>
+          </w:rPr>
+        </w:r>
+        <w:r>
+          <w:rPr>
+            <w:noProof/>
+            <w:webHidden/>
+          </w:rPr>
+          <w:fldChar w:fldCharType="separate"/>
+        </w:r>
+        <w:r>
+          <w:rPr>
+            <w:noProof/>
+            <w:webHidden/>
+          </w:rPr>
+          <w:t>22</w:t>
+        </w:r>
+        <w:r>
+          <w:rPr>
+            <w:noProof/>
+            <w:webHidden/>
+          </w:rPr>
+          <w:fldChar w:fldCharType="end"/>
+        </w:r>
+      </w:hyperlink>
+    </w:p>
+    <w:p>
+      <w:pPr>
+        <w:pStyle w:val="ndicedeilustraes"/>
+        <w:tabs>
+          <w:tab w:val="right" w:leader="dot" w:pos="9061"/>
+        </w:tabs>
+        <w:rPr>
+          <w:rFonts w:asciiTheme="minorHAnsi" w:hAnsiTheme="minorHAnsi"/>
+          <w:noProof/>
+          <w:sz w:val="22"/>
+          <w:szCs w:val="22"/>
+          <w:lang w:eastAsia="pt-BR"/>
+        </w:rPr>
+      </w:pPr>
+      <w:hyperlink w:anchor="_Toc121152698" w:history="1">
+        <w:r>
+          <w:rPr>
+            <w:rStyle w:val="Hyperlink"/>
+            <w:noProof/>
+          </w:rPr>
+          <w:t>Figura 15: Diagrama de estados</w:t>
+        </w:r>
+        <w:r>
+          <w:rPr>
+            <w:noProof/>
+            <w:webHidden/>
+          </w:rPr>
+          <w:tab/>
+        </w:r>
+        <w:r>
+          <w:rPr>
+            <w:noProof/>
+            <w:webHidden/>
+          </w:rPr>
+          <w:fldChar w:fldCharType="begin"/>
+        </w:r>
+        <w:r>
+          <w:rPr>
+            <w:noProof/>
+            <w:webHidden/>
+          </w:rPr>
+          <w:instrText xml:space="preserve"> PAGEREF _Toc121152698 \h </w:instrText>
+        </w:r>
+        <w:r>
+          <w:rPr>
+            <w:noProof/>
+            <w:webHidden/>
+          </w:rPr>
+        </w:r>
+        <w:r>
+          <w:rPr>
+            <w:noProof/>
+            <w:webHidden/>
+          </w:rPr>
+          <w:fldChar w:fldCharType="separate"/>
+        </w:r>
+        <w:r>
+          <w:rPr>
+            <w:noProof/>
+            <w:webHidden/>
+          </w:rPr>
+          <w:t>23</w:t>
+        </w:r>
+        <w:r>
+          <w:rPr>
+            <w:noProof/>
+            <w:webHidden/>
+          </w:rPr>
+          <w:fldChar w:fldCharType="end"/>
+        </w:r>
+      </w:hyperlink>
+    </w:p>
+    <w:p>
+      <w:pPr>
+        <w:pStyle w:val="ndicedeilustraes"/>
+        <w:tabs>
+          <w:tab w:val="right" w:leader="dot" w:pos="9061"/>
+        </w:tabs>
+        <w:rPr>
+          <w:rFonts w:asciiTheme="minorHAnsi" w:hAnsiTheme="minorHAnsi"/>
+          <w:noProof/>
+          <w:sz w:val="22"/>
+          <w:szCs w:val="22"/>
+          <w:lang w:eastAsia="pt-BR"/>
+        </w:rPr>
+      </w:pPr>
+      <w:hyperlink w:anchor="_Toc121152699" w:history="1">
+        <w:r>
+          <w:rPr>
+            <w:rStyle w:val="Hyperlink"/>
+            <w:noProof/>
+          </w:rPr>
+          <w:t>Figura 16: Modelo Relacional do banco de dados utilizado.</w:t>
+        </w:r>
+        <w:r>
+          <w:rPr>
+            <w:noProof/>
+            <w:webHidden/>
+          </w:rPr>
+          <w:tab/>
+        </w:r>
+        <w:r>
+          <w:rPr>
+            <w:noProof/>
+            <w:webHidden/>
+          </w:rPr>
+          <w:fldChar w:fldCharType="begin"/>
+        </w:r>
+        <w:r>
+          <w:rPr>
+            <w:noProof/>
+            <w:webHidden/>
+          </w:rPr>
+          <w:instrText xml:space="preserve"> PAGEREF _Toc121152699 \h </w:instrText>
+        </w:r>
+        <w:r>
+          <w:rPr>
+            <w:noProof/>
+            <w:webHidden/>
+          </w:rPr>
+        </w:r>
+        <w:r>
+          <w:rPr>
+            <w:noProof/>
+            <w:webHidden/>
+          </w:rPr>
+          <w:fldChar w:fldCharType="separate"/>
+        </w:r>
+        <w:r>
+          <w:rPr>
+            <w:noProof/>
+            <w:webHidden/>
+          </w:rPr>
+          <w:t>24</w:t>
+        </w:r>
+        <w:r>
+          <w:rPr>
+            <w:noProof/>
+            <w:webHidden/>
+          </w:rPr>
+          <w:fldChar w:fldCharType="end"/>
+        </w:r>
+      </w:hyperlink>
+    </w:p>
+    <w:p>
+      <w:pPr>
+        <w:pStyle w:val="ndicedeilustraes"/>
+        <w:tabs>
+          <w:tab w:val="right" w:leader="dot" w:pos="9061"/>
+        </w:tabs>
+        <w:rPr>
+          <w:rFonts w:asciiTheme="minorHAnsi" w:hAnsiTheme="minorHAnsi"/>
+          <w:noProof/>
+          <w:sz w:val="22"/>
+          <w:szCs w:val="22"/>
+          <w:lang w:eastAsia="pt-BR"/>
+        </w:rPr>
+      </w:pPr>
+      <w:hyperlink w:anchor="_Toc121152700" w:history="1">
+        <w:r>
+          <w:rPr>
+            <w:rStyle w:val="Hyperlink"/>
+            <w:noProof/>
+          </w:rPr>
+          <w:t>Figura 17: Estruturação dentro do Eclipse.</w:t>
+        </w:r>
+        <w:r>
+          <w:rPr>
+            <w:noProof/>
+            <w:webHidden/>
+          </w:rPr>
+          <w:tab/>
+        </w:r>
+        <w:r>
+          <w:rPr>
+            <w:noProof/>
+            <w:webHidden/>
+          </w:rPr>
+          <w:fldChar w:fldCharType="begin"/>
+        </w:r>
+        <w:r>
+          <w:rPr>
+            <w:noProof/>
+            <w:webHidden/>
+          </w:rPr>
+          <w:instrText xml:space="preserve"> PAGEREF _Toc121152700 \h </w:instrText>
+        </w:r>
+        <w:r>
+          <w:rPr>
+            <w:noProof/>
+            <w:webHidden/>
+          </w:rPr>
+        </w:r>
+        <w:r>
+          <w:rPr>
+            <w:noProof/>
+            <w:webHidden/>
+          </w:rPr>
+          <w:fldChar w:fldCharType="separate"/>
+        </w:r>
+        <w:r>
+          <w:rPr>
+            <w:noProof/>
+            <w:webHidden/>
+          </w:rPr>
+          <w:t>25</w:t>
+        </w:r>
+        <w:r>
+          <w:rPr>
+            <w:noProof/>
+            <w:webHidden/>
+          </w:rPr>
+          <w:fldChar w:fldCharType="end"/>
+        </w:r>
+      </w:hyperlink>
+    </w:p>
+    <w:p>
+      <w:pPr>
+        <w:pStyle w:val="ndicedeilustraes"/>
+        <w:tabs>
+          <w:tab w:val="right" w:leader="dot" w:pos="9061"/>
+        </w:tabs>
+        <w:rPr>
+          <w:rFonts w:asciiTheme="minorHAnsi" w:hAnsiTheme="minorHAnsi"/>
+          <w:noProof/>
+          <w:sz w:val="22"/>
+          <w:szCs w:val="22"/>
+          <w:lang w:eastAsia="pt-BR"/>
+        </w:rPr>
+      </w:pPr>
+      <w:hyperlink w:anchor="_Toc121152701" w:history="1">
+        <w:r>
+          <w:rPr>
+            <w:rStyle w:val="Hyperlink"/>
+            <w:noProof/>
+          </w:rPr>
+          <w:t>Figura 18: index.html</w:t>
+        </w:r>
+        <w:r>
+          <w:rPr>
+            <w:noProof/>
+            <w:webHidden/>
+          </w:rPr>
+          <w:tab/>
+        </w:r>
+        <w:r>
+          <w:rPr>
+            <w:noProof/>
+            <w:webHidden/>
+          </w:rPr>
+          <w:fldChar w:fldCharType="begin"/>
+        </w:r>
+        <w:r>
+          <w:rPr>
+            <w:noProof/>
+            <w:webHidden/>
+          </w:rPr>
+          <w:instrText xml:space="preserve"> PAGEREF _Toc121152701 \h </w:instrText>
+        </w:r>
+        <w:r>
+          <w:rPr>
+            <w:noProof/>
+            <w:webHidden/>
+          </w:rPr>
+        </w:r>
+        <w:r>
+          <w:rPr>
+            <w:noProof/>
+            <w:webHidden/>
+          </w:rPr>
+          <w:fldChar w:fldCharType="separate"/>
+        </w:r>
+        <w:r>
+          <w:rPr>
+            <w:noProof/>
+            <w:webHidden/>
+          </w:rPr>
+          <w:t>26</w:t>
+        </w:r>
+        <w:r>
+          <w:rPr>
+            <w:noProof/>
+            <w:webHidden/>
+          </w:rPr>
+          <w:fldChar w:fldCharType="end"/>
+        </w:r>
+      </w:hyperlink>
+    </w:p>
+    <w:p>
+      <w:pPr>
+        <w:pStyle w:val="ndicedeilustraes"/>
+        <w:tabs>
+          <w:tab w:val="right" w:leader="dot" w:pos="9061"/>
+        </w:tabs>
+        <w:rPr>
+          <w:rFonts w:asciiTheme="minorHAnsi" w:hAnsiTheme="minorHAnsi"/>
+          <w:noProof/>
+          <w:sz w:val="22"/>
+          <w:szCs w:val="22"/>
+          <w:lang w:eastAsia="pt-BR"/>
+        </w:rPr>
+      </w:pPr>
+      <w:hyperlink w:anchor="_Toc121152702" w:history="1">
+        <w:r>
+          <w:rPr>
+            <w:rStyle w:val="Hyperlink"/>
+            <w:noProof/>
+          </w:rPr>
+          <w:t>Figura 19: filme.html</w:t>
+        </w:r>
+        <w:r>
+          <w:rPr>
+            <w:noProof/>
+            <w:webHidden/>
+          </w:rPr>
+          <w:tab/>
+        </w:r>
+        <w:r>
+          <w:rPr>
+            <w:noProof/>
+            <w:webHidden/>
+          </w:rPr>
+          <w:fldChar w:fldCharType="begin"/>
+        </w:r>
+        <w:r>
+          <w:rPr>
+            <w:noProof/>
+            <w:webHidden/>
+          </w:rPr>
+          <w:instrText xml:space="preserve"> PAGEREF _Toc121152702 \h </w:instrText>
+        </w:r>
+        <w:r>
+          <w:rPr>
+            <w:noProof/>
+            <w:webHidden/>
+          </w:rPr>
+        </w:r>
+        <w:r>
+          <w:rPr>
+            <w:noProof/>
+            <w:webHidden/>
+          </w:rPr>
+          <w:fldChar w:fldCharType="separate"/>
+        </w:r>
+        <w:r>
+          <w:rPr>
+            <w:noProof/>
+            <w:webHidden/>
+          </w:rPr>
+          <w:t>27</w:t>
+        </w:r>
+        <w:r>
+          <w:rPr>
+            <w:noProof/>
+            <w:webHidden/>
+          </w:rPr>
+          <w:fldChar w:fldCharType="end"/>
+        </w:r>
+      </w:hyperlink>
+    </w:p>
+    <w:p>
+      <w:pPr>
+        <w:pStyle w:val="ndicedeilustraes"/>
+        <w:tabs>
+          <w:tab w:val="right" w:leader="dot" w:pos="9061"/>
+        </w:tabs>
+        <w:rPr>
+          <w:rFonts w:asciiTheme="minorHAnsi" w:hAnsiTheme="minorHAnsi"/>
+          <w:noProof/>
+          <w:sz w:val="22"/>
+          <w:szCs w:val="22"/>
+          <w:lang w:eastAsia="pt-BR"/>
+        </w:rPr>
+      </w:pPr>
+      <w:hyperlink w:anchor="_Toc121152703" w:history="1">
+        <w:r>
+          <w:rPr>
+            <w:rStyle w:val="Hyperlink"/>
+            <w:noProof/>
+          </w:rPr>
+          <w:t>Figura 20: sala.html</w:t>
+        </w:r>
+        <w:r>
+          <w:rPr>
+            <w:noProof/>
+            <w:webHidden/>
+          </w:rPr>
+          <w:tab/>
+        </w:r>
+        <w:r>
+          <w:rPr>
+            <w:noProof/>
+            <w:webHidden/>
+          </w:rPr>
+          <w:fldChar w:fldCharType="begin"/>
+        </w:r>
+        <w:r>
+          <w:rPr>
+            <w:noProof/>
+            <w:webHidden/>
+          </w:rPr>
+          <w:instrText xml:space="preserve"> PAGEREF _Toc121152703 \h </w:instrText>
+        </w:r>
+        <w:r>
+          <w:rPr>
+            <w:noProof/>
+            <w:webHidden/>
+          </w:rPr>
+        </w:r>
+        <w:r>
+          <w:rPr>
+            <w:noProof/>
+            <w:webHidden/>
+          </w:rPr>
+          <w:fldChar w:fldCharType="separate"/>
+        </w:r>
+        <w:r>
+          <w:rPr>
+            <w:noProof/>
+            <w:webHidden/>
+          </w:rPr>
+          <w:t>27</w:t>
+        </w:r>
+        <w:r>
+          <w:rPr>
+            <w:noProof/>
+            <w:webHidden/>
+          </w:rPr>
+          <w:fldChar w:fldCharType="end"/>
+        </w:r>
+      </w:hyperlink>
+    </w:p>
+    <w:p>
+      <w:pPr>
+        <w:pStyle w:val="ndicedeilustraes"/>
+        <w:tabs>
+          <w:tab w:val="right" w:leader="dot" w:pos="9061"/>
+        </w:tabs>
+        <w:rPr>
+          <w:rFonts w:asciiTheme="minorHAnsi" w:hAnsiTheme="minorHAnsi"/>
+          <w:noProof/>
+          <w:sz w:val="22"/>
+          <w:szCs w:val="22"/>
+          <w:lang w:eastAsia="pt-BR"/>
+        </w:rPr>
+      </w:pPr>
+      <w:hyperlink w:anchor="_Toc121152704" w:history="1">
+        <w:r>
+          <w:rPr>
+            <w:rStyle w:val="Hyperlink"/>
+            <w:noProof/>
+          </w:rPr>
+          <w:t>Figura 21: sessao.html</w:t>
+        </w:r>
+        <w:r>
+          <w:rPr>
+            <w:noProof/>
+            <w:webHidden/>
+          </w:rPr>
+          <w:tab/>
+        </w:r>
+        <w:r>
+          <w:rPr>
+            <w:noProof/>
+            <w:webHidden/>
+          </w:rPr>
+          <w:fldChar w:fldCharType="begin"/>
+        </w:r>
+        <w:r>
+          <w:rPr>
+            <w:noProof/>
+            <w:webHidden/>
+          </w:rPr>
+          <w:instrText xml:space="preserve"> PAGEREF _Toc121152704 \h </w:instrText>
+        </w:r>
+        <w:r>
+          <w:rPr>
+            <w:noProof/>
+            <w:webHidden/>
+          </w:rPr>
+        </w:r>
+        <w:r>
+          <w:rPr>
+            <w:noProof/>
+            <w:webHidden/>
+          </w:rPr>
+          <w:fldChar w:fldCharType="separate"/>
+        </w:r>
+        <w:r>
+          <w:rPr>
+            <w:noProof/>
+            <w:webHidden/>
+          </w:rPr>
+          <w:t>28</w:t>
+        </w:r>
+        <w:r>
+          <w:rPr>
+            <w:noProof/>
+            <w:webHidden/>
+          </w:rPr>
+          <w:fldChar w:fldCharType="end"/>
+        </w:r>
+      </w:hyperlink>
+    </w:p>
+    <w:p>
+      <w:pPr>
+        <w:pStyle w:val="ndicedeilustraes"/>
+        <w:tabs>
+          <w:tab w:val="right" w:leader="dot" w:pos="9061"/>
+        </w:tabs>
+        <w:rPr>
+          <w:rFonts w:asciiTheme="minorHAnsi" w:hAnsiTheme="minorHAnsi"/>
+          <w:noProof/>
+          <w:sz w:val="22"/>
+          <w:szCs w:val="22"/>
+          <w:lang w:eastAsia="pt-BR"/>
+        </w:rPr>
+      </w:pPr>
+      <w:hyperlink w:anchor="_Toc121152705" w:history="1">
+        <w:r>
+          <w:rPr>
+            <w:rStyle w:val="Hyperlink"/>
+            <w:noProof/>
+          </w:rPr>
+          <w:t>Figura 22: ingresso.html</w:t>
+        </w:r>
+        <w:r>
+          <w:rPr>
+            <w:noProof/>
+            <w:webHidden/>
+          </w:rPr>
+          <w:tab/>
+        </w:r>
+        <w:r>
+          <w:rPr>
+            <w:noProof/>
+            <w:webHidden/>
+          </w:rPr>
+          <w:fldChar w:fldCharType="begin"/>
+        </w:r>
+        <w:r>
+          <w:rPr>
+            <w:noProof/>
+            <w:webHidden/>
+          </w:rPr>
+          <w:instrText xml:space="preserve"> PAGEREF _Toc121152705 \h </w:instrText>
+        </w:r>
+        <w:r>
+          <w:rPr>
+            <w:noProof/>
+            <w:webHidden/>
+          </w:rPr>
+        </w:r>
+        <w:r>
+          <w:rPr>
+            <w:noProof/>
+            <w:webHidden/>
+          </w:rPr>
+          <w:fldChar w:fldCharType="separate"/>
+        </w:r>
+        <w:r>
+          <w:rPr>
+            <w:noProof/>
+            <w:webHidden/>
+          </w:rPr>
+          <w:t>29</w:t>
+        </w:r>
+        <w:r>
+          <w:rPr>
+            <w:noProof/>
+            <w:webHidden/>
+          </w:rPr>
+          <w:fldChar w:fldCharType="end"/>
+        </w:r>
+      </w:hyperlink>
+    </w:p>
+    <w:p>
+      <w:pPr>
+        <w:pStyle w:val="ndicedeilustraes"/>
+        <w:tabs>
+          <w:tab w:val="right" w:leader="dot" w:pos="9061"/>
+        </w:tabs>
+        <w:rPr>
+          <w:rFonts w:asciiTheme="minorHAnsi" w:hAnsiTheme="minorHAnsi"/>
+          <w:noProof/>
+          <w:sz w:val="22"/>
+          <w:szCs w:val="22"/>
+          <w:lang w:eastAsia="pt-BR"/>
+        </w:rPr>
+      </w:pPr>
+      <w:hyperlink w:anchor="_Toc121152706" w:history="1">
+        <w:r>
+          <w:rPr>
+            <w:rStyle w:val="Hyperlink"/>
+            <w:noProof/>
+          </w:rPr>
+          <w:t>Figura 23: Impressão do ingresso.</w:t>
+        </w:r>
+        <w:r>
+          <w:rPr>
+            <w:noProof/>
+            <w:webHidden/>
+          </w:rPr>
+          <w:tab/>
+        </w:r>
+        <w:r>
+          <w:rPr>
+            <w:noProof/>
+            <w:webHidden/>
+          </w:rPr>
+          <w:fldChar w:fldCharType="begin"/>
+        </w:r>
+        <w:r>
+          <w:rPr>
+            <w:noProof/>
+            <w:webHidden/>
+          </w:rPr>
+          <w:instrText xml:space="preserve"> PAGEREF _Toc121152706 \h </w:instrText>
+        </w:r>
+        <w:r>
+          <w:rPr>
+            <w:noProof/>
+            <w:webHidden/>
+          </w:rPr>
+        </w:r>
+        <w:r>
+          <w:rPr>
+            <w:noProof/>
+            <w:webHidden/>
+          </w:rPr>
+          <w:fldChar w:fldCharType="separate"/>
+        </w:r>
+        <w:r>
+          <w:rPr>
+            <w:noProof/>
+            <w:webHidden/>
+          </w:rPr>
+          <w:t>29</w:t>
+        </w:r>
+        <w:r>
+          <w:rPr>
+            <w:noProof/>
+            <w:webHidden/>
+          </w:rPr>
+          <w:fldChar w:fldCharType="end"/>
+        </w:r>
+      </w:hyperlink>
+    </w:p>
+    <w:p>
+      <w:pPr>
         <w:rPr>
           <w:rFonts w:cs="Times New Roman"/>
         </w:rPr>
@@ -1251,132 +2547,6 @@
         </w:rPr>
         <w:fldChar w:fldCharType="end"/>
       </w:r>
-    </w:p>
-    <w:p>
-      <w:pPr>
-        <w:rPr>
-          <w:rFonts w:cs="Times New Roman"/>
-        </w:rPr>
-      </w:pPr>
-    </w:p>
-    <w:p>
-      <w:pPr>
-        <w:rPr>
-          <w:rFonts w:cs="Times New Roman"/>
-        </w:rPr>
-      </w:pPr>
-    </w:p>
-    <w:p>
-      <w:pPr>
-        <w:rPr>
-          <w:rFonts w:cs="Times New Roman"/>
-        </w:rPr>
-      </w:pPr>
-    </w:p>
-    <w:p>
-      <w:pPr>
-        <w:rPr>
-          <w:rFonts w:cs="Times New Roman"/>
-        </w:rPr>
-      </w:pPr>
-    </w:p>
-    <w:p>
-      <w:pPr>
-        <w:rPr>
-          <w:rFonts w:cs="Times New Roman"/>
-        </w:rPr>
-      </w:pPr>
-    </w:p>
-    <w:p>
-      <w:pPr>
-        <w:rPr>
-          <w:rFonts w:cs="Times New Roman"/>
-        </w:rPr>
-      </w:pPr>
-    </w:p>
-    <w:p>
-      <w:pPr>
-        <w:rPr>
-          <w:rFonts w:cs="Times New Roman"/>
-        </w:rPr>
-      </w:pPr>
-    </w:p>
-    <w:p>
-      <w:pPr>
-        <w:rPr>
-          <w:rFonts w:cs="Times New Roman"/>
-        </w:rPr>
-      </w:pPr>
-    </w:p>
-    <w:p>
-      <w:pPr>
-        <w:rPr>
-          <w:rFonts w:cs="Times New Roman"/>
-        </w:rPr>
-      </w:pPr>
-    </w:p>
-    <w:p>
-      <w:pPr>
-        <w:rPr>
-          <w:rFonts w:cs="Times New Roman"/>
-        </w:rPr>
-      </w:pPr>
-    </w:p>
-    <w:p>
-      <w:pPr>
-        <w:rPr>
-          <w:rFonts w:cs="Times New Roman"/>
-        </w:rPr>
-      </w:pPr>
-    </w:p>
-    <w:p>
-      <w:pPr>
-        <w:rPr>
-          <w:rFonts w:cs="Times New Roman"/>
-        </w:rPr>
-      </w:pPr>
-    </w:p>
-    <w:p>
-      <w:pPr>
-        <w:rPr>
-          <w:rFonts w:cs="Times New Roman"/>
-        </w:rPr>
-      </w:pPr>
-    </w:p>
-    <w:p>
-      <w:pPr>
-        <w:rPr>
-          <w:rFonts w:cs="Times New Roman"/>
-        </w:rPr>
-      </w:pPr>
-    </w:p>
-    <w:p>
-      <w:pPr>
-        <w:rPr>
-          <w:rFonts w:cs="Times New Roman"/>
-        </w:rPr>
-      </w:pPr>
-    </w:p>
-    <w:p>
-      <w:pPr>
-        <w:rPr>
-          <w:rFonts w:cs="Times New Roman"/>
-        </w:rPr>
-      </w:pPr>
-    </w:p>
-    <w:p>
-      <w:pPr>
-        <w:rPr>
-          <w:rFonts w:cs="Times New Roman"/>
-        </w:rPr>
-      </w:pPr>
-    </w:p>
-    <w:p>
-      <w:pPr>
-        <w:rPr>
-          <w:rFonts w:cs="Times New Roman"/>
-        </w:rPr>
-      </w:pPr>
     </w:p>
     <w:p>
       <w:pPr>
@@ -4647,6 +5817,7 @@
       <w:pPr>
         <w:rPr>
           <w:rFonts w:eastAsia="Times New Roman" w:cs="Times New Roman"/>
+          <w:u w:val="single"/>
         </w:rPr>
       </w:pPr>
     </w:p>
@@ -5764,24 +6935,66 @@
     </w:p>
     <w:p>
       <w:pPr>
-        <w:jc w:val="both"/>
-        <w:rPr>
-          <w:rFonts w:cs="Times New Roman"/>
-          <w:i/>
-          <w:iCs/>
+        <w:pStyle w:val="Legenda"/>
+        <w:keepNext/>
+        <w:jc w:val="both"/>
+        <w:rPr>
           <w:sz w:val="20"/>
           <w:szCs w:val="20"/>
         </w:rPr>
       </w:pPr>
-      <w:r>
-        <w:rPr>
-          <w:i/>
-          <w:iCs/>
+      <w:bookmarkStart w:id="5" w:name="_Toc121152684"/>
+      <w:r>
+        <w:rPr>
           <w:sz w:val="20"/>
           <w:szCs w:val="20"/>
         </w:rPr>
-        <w:t>Figura 1: Primeira versão modelo relacional</w:t>
-      </w:r>
+        <w:t xml:space="preserve">Figura </w:t>
+      </w:r>
+      <w:r>
+        <w:rPr>
+          <w:sz w:val="20"/>
+          <w:szCs w:val="20"/>
+        </w:rPr>
+        <w:fldChar w:fldCharType="begin"/>
+      </w:r>
+      <w:r>
+        <w:rPr>
+          <w:sz w:val="20"/>
+          <w:szCs w:val="20"/>
+        </w:rPr>
+        <w:instrText xml:space="preserve"> SEQ Figura \* ARABIC </w:instrText>
+      </w:r>
+      <w:r>
+        <w:rPr>
+          <w:sz w:val="20"/>
+          <w:szCs w:val="20"/>
+        </w:rPr>
+        <w:fldChar w:fldCharType="separate"/>
+      </w:r>
+      <w:r>
+        <w:rPr>
+          <w:noProof/>
+          <w:sz w:val="20"/>
+          <w:szCs w:val="20"/>
+        </w:rPr>
+        <w:t>1</w:t>
+      </w:r>
+      <w:r>
+        <w:rPr>
+          <w:sz w:val="20"/>
+          <w:szCs w:val="20"/>
+        </w:rPr>
+        <w:fldChar w:fldCharType="end"/>
+      </w:r>
+      <w:r>
+        <w:rPr>
+          <w:sz w:val="20"/>
+          <w:szCs w:val="20"/>
+        </w:rPr>
+        <w:t>: Primeira versão modelo relacional</w:t>
+      </w:r>
+      <w:bookmarkEnd w:id="5"/>
     </w:p>
     <w:p>
       <w:pPr>
@@ -6049,19 +7262,16 @@
     </w:p>
     <w:p>
       <w:pPr>
-        <w:jc w:val="both"/>
-        <w:rPr>
-          <w:rFonts w:cs="Times New Roman"/>
-          <w:i/>
-          <w:iCs/>
+        <w:pStyle w:val="Legenda"/>
+        <w:keepNext/>
+        <w:rPr>
           <w:sz w:val="20"/>
           <w:szCs w:val="20"/>
         </w:rPr>
       </w:pPr>
-      <w:r>
-        <w:rPr>
-          <w:i/>
-          <w:iCs/>
+      <w:bookmarkStart w:id="6" w:name="_Toc121152685"/>
+      <w:r>
+        <w:rPr>
           <w:sz w:val="20"/>
           <w:szCs w:val="20"/>
         </w:rPr>
@@ -6070,31 +7280,48 @@
       </w:r>
       <w:r>
         <w:rPr>
-          <w:i/>
-          <w:iCs/>
           <w:sz w:val="20"/>
           <w:szCs w:val="20"/>
         </w:rPr>
-        <w:t>2</w:t>
-      </w:r>
-      <w:r>
-        <w:rPr>
-          <w:i/>
-          <w:iCs/>
+        <w:fldChar w:fldCharType="begin"/>
+      </w:r>
+      <w:r>
+        <w:rPr>
           <w:sz w:val="20"/>
           <w:szCs w:val="20"/>
         </w:rPr>
-        <w:t xml:space="preserve">: </w:t>
-      </w:r>
-      <w:r>
-        <w:rPr>
-          <w:i/>
-          <w:iCs/>
+        <w:instrText xml:space="preserve"> SEQ Figura \* ARABIC </w:instrText>
+      </w:r>
+      <w:r>
+        <w:rPr>
           <w:sz w:val="20"/>
           <w:szCs w:val="20"/>
         </w:rPr>
-        <w:t>Modelo Relacional versão final.</w:t>
-      </w:r>
+        <w:fldChar w:fldCharType="separate"/>
+      </w:r>
+      <w:r>
+        <w:rPr>
+          <w:noProof/>
+          <w:sz w:val="20"/>
+          <w:szCs w:val="20"/>
+        </w:rPr>
+        <w:t>2</w:t>
+      </w:r>
+      <w:r>
+        <w:rPr>
+          <w:sz w:val="20"/>
+          <w:szCs w:val="20"/>
+        </w:rPr>
+        <w:fldChar w:fldCharType="end"/>
+      </w:r>
+      <w:r>
+        <w:rPr>
+          <w:sz w:val="20"/>
+          <w:szCs w:val="20"/>
+        </w:rPr>
+        <w:t>: Modelo Relacional versão final.</w:t>
+      </w:r>
+      <w:bookmarkEnd w:id="6"/>
     </w:p>
     <w:p>
       <w:pPr>
@@ -6173,7 +7400,7 @@
           <w:iCs/>
         </w:rPr>
       </w:pPr>
-      <w:bookmarkStart w:id="5" w:name="_Toc121151280"/>
+      <w:bookmarkStart w:id="7" w:name="_Toc121151280"/>
       <w:r>
         <w:rPr>
           <w:rFonts w:cs="Times New Roman"/>
@@ -6200,7 +7427,7 @@
         </w:rPr>
         <w:t>Scripts</w:t>
       </w:r>
-      <w:bookmarkEnd w:id="5"/>
+      <w:bookmarkEnd w:id="7"/>
     </w:p>
     <w:p/>
     <w:p>
@@ -6267,7 +7494,7 @@
           <w:bCs/>
         </w:rPr>
       </w:pPr>
-      <w:bookmarkStart w:id="6" w:name="_Toc121151281"/>
+      <w:bookmarkStart w:id="8" w:name="_Toc121151281"/>
       <w:r>
         <w:rPr>
           <w:rFonts w:cs="Times New Roman"/>
@@ -6309,7 +7536,7 @@
         </w:rPr>
         <w:t xml:space="preserve"> de criação do banco de dados.</w:t>
       </w:r>
-      <w:bookmarkEnd w:id="6"/>
+      <w:bookmarkEnd w:id="8"/>
       <w:r>
         <w:rPr>
           <w:rFonts w:cs="Times New Roman"/>
@@ -6516,15 +7743,13 @@
         <w:keepNext/>
         <w:jc w:val="both"/>
         <w:rPr>
-          <w:color w:val="auto"/>
           <w:sz w:val="20"/>
           <w:szCs w:val="20"/>
         </w:rPr>
       </w:pPr>
-      <w:bookmarkStart w:id="7" w:name="_Toc107246463"/>
-      <w:r>
-        <w:rPr>
-          <w:color w:val="auto"/>
+      <w:bookmarkStart w:id="9" w:name="_Toc121152686"/>
+      <w:r>
+        <w:rPr>
           <w:sz w:val="20"/>
           <w:szCs w:val="20"/>
         </w:rPr>
@@ -6533,21 +7758,48 @@
       </w:r>
       <w:r>
         <w:rPr>
-          <w:color w:val="auto"/>
           <w:sz w:val="20"/>
           <w:szCs w:val="20"/>
         </w:rPr>
-        <w:t>3</w:t>
-      </w:r>
-      <w:r>
-        <w:rPr>
-          <w:color w:val="auto"/>
+        <w:fldChar w:fldCharType="begin"/>
+      </w:r>
+      <w:r>
+        <w:rPr>
           <w:sz w:val="20"/>
           <w:szCs w:val="20"/>
         </w:rPr>
-        <w:t>: Script utilizado para criação do banco de dados.</w:t>
-      </w:r>
-      <w:bookmarkEnd w:id="7"/>
+        <w:instrText xml:space="preserve"> SEQ Figura \* ARABIC </w:instrText>
+      </w:r>
+      <w:r>
+        <w:rPr>
+          <w:sz w:val="20"/>
+          <w:szCs w:val="20"/>
+        </w:rPr>
+        <w:fldChar w:fldCharType="separate"/>
+      </w:r>
+      <w:r>
+        <w:rPr>
+          <w:noProof/>
+          <w:sz w:val="20"/>
+          <w:szCs w:val="20"/>
+        </w:rPr>
+        <w:t>3</w:t>
+      </w:r>
+      <w:r>
+        <w:rPr>
+          <w:sz w:val="20"/>
+          <w:szCs w:val="20"/>
+        </w:rPr>
+        <w:fldChar w:fldCharType="end"/>
+      </w:r>
+      <w:r>
+        <w:rPr>
+          <w:sz w:val="20"/>
+          <w:szCs w:val="20"/>
+        </w:rPr>
+        <w:t>:  Script utilizado para criação do banco de dados.</w:t>
+      </w:r>
+      <w:bookmarkEnd w:id="9"/>
     </w:p>
     <w:p>
       <w:pPr>
@@ -6683,7 +7935,7 @@
           <w:bCs/>
         </w:rPr>
       </w:pPr>
-      <w:bookmarkStart w:id="8" w:name="_Toc121151282"/>
+      <w:bookmarkStart w:id="10" w:name="_Toc121151282"/>
       <w:r>
         <w:rPr>
           <w:rFonts w:cs="Times New Roman"/>
@@ -6718,7 +7970,7 @@
         </w:rPr>
         <w:t xml:space="preserve"> de geração das tabelas</w:t>
       </w:r>
-      <w:bookmarkEnd w:id="8"/>
+      <w:bookmarkEnd w:id="10"/>
     </w:p>
     <w:p>
       <w:pPr>
@@ -6900,66 +8152,85 @@
           <w:szCs w:val="20"/>
         </w:rPr>
       </w:pPr>
-      <w:bookmarkStart w:id="9" w:name="_Toc107246464"/>
-      <w:r>
-        <w:rPr>
-          <w:color w:val="auto"/>
+    </w:p>
+    <w:p>
+      <w:pPr>
+        <w:pStyle w:val="Legenda"/>
+        <w:keepNext/>
+        <w:jc w:val="both"/>
+        <w:rPr>
           <w:sz w:val="20"/>
           <w:szCs w:val="20"/>
         </w:rPr>
-        <w:t xml:space="preserve">Figura </w:t>
-      </w:r>
-      <w:r>
-        <w:rPr>
-          <w:color w:val="auto"/>
+      </w:pPr>
+      <w:bookmarkStart w:id="11" w:name="_Toc121152687"/>
+      <w:r>
+        <w:rPr>
           <w:sz w:val="20"/>
           <w:szCs w:val="20"/>
         </w:rPr>
-        <w:t>4</w:t>
-      </w:r>
-      <w:r>
-        <w:rPr>
-          <w:color w:val="auto"/>
+        <w:t xml:space="preserve">Figura </w:t>
+      </w:r>
+      <w:r>
+        <w:rPr>
           <w:sz w:val="20"/>
           <w:szCs w:val="20"/>
         </w:rPr>
-        <w:t>: Script utilizado para criação da tabela</w:t>
-      </w:r>
-      <w:r>
-        <w:rPr>
-          <w:color w:val="auto"/>
+        <w:fldChar w:fldCharType="begin"/>
+      </w:r>
+      <w:r>
+        <w:rPr>
           <w:sz w:val="20"/>
           <w:szCs w:val="20"/>
         </w:rPr>
-        <w:t xml:space="preserve"> “</w:t>
-      </w:r>
-      <w:proofErr w:type="spellStart"/>
-      <w:r>
-        <w:rPr>
-          <w:color w:val="auto"/>
+        <w:instrText xml:space="preserve"> SEQ Figura \* ARABIC </w:instrText>
+      </w:r>
+      <w:r>
+        <w:rPr>
           <w:sz w:val="20"/>
           <w:szCs w:val="20"/>
         </w:rPr>
-        <w:t>filme_premiacao</w:t>
-      </w:r>
-      <w:proofErr w:type="spellEnd"/>
-      <w:r>
-        <w:rPr>
-          <w:color w:val="auto"/>
+        <w:fldChar w:fldCharType="separate"/>
+      </w:r>
+      <w:r>
+        <w:rPr>
+          <w:noProof/>
           <w:sz w:val="20"/>
           <w:szCs w:val="20"/>
         </w:rPr>
-        <w:t>”</w:t>
-      </w:r>
-      <w:r>
-        <w:rPr>
-          <w:color w:val="auto"/>
+        <w:t>4</w:t>
+      </w:r>
+      <w:r>
+        <w:rPr>
           <w:sz w:val="20"/>
           <w:szCs w:val="20"/>
         </w:rPr>
-        <w:t>.</w:t>
-      </w:r>
-      <w:bookmarkEnd w:id="9"/>
+        <w:fldChar w:fldCharType="end"/>
+      </w:r>
+      <w:r>
+        <w:rPr>
+          <w:sz w:val="20"/>
+          <w:szCs w:val="20"/>
+        </w:rPr>
+        <w:t>: Script utilizado para criação da tabela “</w:t>
+      </w:r>
+      <w:proofErr w:type="spellStart"/>
+      <w:r>
+        <w:rPr>
+          <w:sz w:val="20"/>
+          <w:szCs w:val="20"/>
+        </w:rPr>
+        <w:t>filme_premiacao</w:t>
+      </w:r>
+      <w:proofErr w:type="spellEnd"/>
+      <w:r>
+        <w:rPr>
+          <w:sz w:val="20"/>
+          <w:szCs w:val="20"/>
+        </w:rPr>
+        <w:t>”.</w:t>
+      </w:r>
+      <w:bookmarkEnd w:id="11"/>
     </w:p>
     <w:p>
       <w:pPr>
@@ -7122,15 +8393,13 @@
         <w:keepNext/>
         <w:jc w:val="both"/>
         <w:rPr>
-          <w:color w:val="auto"/>
           <w:sz w:val="20"/>
           <w:szCs w:val="20"/>
         </w:rPr>
       </w:pPr>
-      <w:bookmarkStart w:id="10" w:name="_Toc107246465"/>
-      <w:r>
-        <w:rPr>
-          <w:color w:val="auto"/>
+      <w:bookmarkStart w:id="12" w:name="_Toc121152688"/>
+      <w:r>
+        <w:rPr>
           <w:sz w:val="20"/>
           <w:szCs w:val="20"/>
         </w:rPr>
@@ -7138,39 +8407,64 @@
       </w:r>
       <w:r>
         <w:rPr>
-          <w:color w:val="auto"/>
           <w:sz w:val="20"/>
           <w:szCs w:val="20"/>
         </w:rPr>
-        <w:t>5</w:t>
-      </w:r>
-      <w:r>
-        <w:rPr>
-          <w:color w:val="auto"/>
+        <w:fldChar w:fldCharType="begin"/>
+      </w:r>
+      <w:r>
+        <w:rPr>
           <w:sz w:val="20"/>
           <w:szCs w:val="20"/>
         </w:rPr>
-        <w:t xml:space="preserve">: Script utilizado para criação da tabela </w:t>
-      </w:r>
-      <w:proofErr w:type="spellStart"/>
-      <w:r>
-        <w:rPr>
-          <w:color w:val="auto"/>
+        <w:instrText xml:space="preserve"> SEQ Figura \* ARABIC </w:instrText>
+      </w:r>
+      <w:r>
+        <w:rPr>
           <w:sz w:val="20"/>
           <w:szCs w:val="20"/>
         </w:rPr>
-        <w:t>filme_premiacao</w:t>
-      </w:r>
-      <w:proofErr w:type="spellEnd"/>
-      <w:r>
-        <w:rPr>
-          <w:color w:val="auto"/>
+        <w:fldChar w:fldCharType="separate"/>
+      </w:r>
+      <w:r>
+        <w:rPr>
+          <w:noProof/>
           <w:sz w:val="20"/>
           <w:szCs w:val="20"/>
         </w:rPr>
+        <w:t>5</w:t>
+      </w:r>
+      <w:r>
+        <w:rPr>
+          <w:sz w:val="20"/>
+          <w:szCs w:val="20"/>
+        </w:rPr>
+        <w:fldChar w:fldCharType="end"/>
+      </w:r>
+      <w:r>
+        <w:rPr>
+          <w:sz w:val="20"/>
+          <w:szCs w:val="20"/>
+        </w:rPr>
+        <w:t xml:space="preserve">: Script utilizado para criação da tabela </w:t>
+      </w:r>
+      <w:proofErr w:type="spellStart"/>
+      <w:r>
+        <w:rPr>
+          <w:sz w:val="20"/>
+          <w:szCs w:val="20"/>
+        </w:rPr>
+        <w:t>filme_premiacao</w:t>
+      </w:r>
+      <w:proofErr w:type="spellEnd"/>
+      <w:r>
+        <w:rPr>
+          <w:sz w:val="20"/>
+          <w:szCs w:val="20"/>
+        </w:rPr>
         <w:t>.</w:t>
       </w:r>
-      <w:bookmarkEnd w:id="10"/>
+      <w:bookmarkEnd w:id="12"/>
     </w:p>
     <w:p>
       <w:pPr>
@@ -7313,7 +8607,7 @@
           <w:bCs/>
         </w:rPr>
       </w:pPr>
-      <w:bookmarkStart w:id="11" w:name="_Toc121151283"/>
+      <w:bookmarkStart w:id="13" w:name="_Toc121151283"/>
       <w:r>
         <w:rPr>
           <w:rFonts w:cs="Times New Roman"/>
@@ -7365,7 +8659,7 @@
         </w:rPr>
         <w:t xml:space="preserve"> das tabelas</w:t>
       </w:r>
-      <w:bookmarkEnd w:id="11"/>
+      <w:bookmarkEnd w:id="13"/>
     </w:p>
     <w:p/>
     <w:p>
@@ -7475,35 +8769,62 @@
         <w:keepNext/>
         <w:jc w:val="both"/>
         <w:rPr>
-          <w:color w:val="auto"/>
           <w:sz w:val="20"/>
           <w:szCs w:val="20"/>
         </w:rPr>
       </w:pPr>
-      <w:r>
-        <w:rPr>
-          <w:color w:val="auto"/>
+      <w:bookmarkStart w:id="14" w:name="_Toc121152689"/>
+      <w:r>
+        <w:rPr>
           <w:sz w:val="20"/>
           <w:szCs w:val="20"/>
         </w:rPr>
-        <w:t xml:space="preserve">Figura 6: Script utilizado para </w:t>
-      </w:r>
-      <w:r>
-        <w:rPr>
-          <w:color w:val="auto"/>
+        <w:t xml:space="preserve">Figura </w:t>
+      </w:r>
+      <w:r>
+        <w:rPr>
           <w:sz w:val="20"/>
           <w:szCs w:val="20"/>
         </w:rPr>
-        <w:t>a inserção na tabela “cinema”</w:t>
-      </w:r>
-      <w:r>
-        <w:rPr>
-          <w:color w:val="auto"/>
+        <w:fldChar w:fldCharType="begin"/>
+      </w:r>
+      <w:r>
+        <w:rPr>
           <w:sz w:val="20"/>
           <w:szCs w:val="20"/>
         </w:rPr>
-        <w:t>.</w:t>
-      </w:r>
+        <w:instrText xml:space="preserve"> SEQ Figura \* ARABIC </w:instrText>
+      </w:r>
+      <w:r>
+        <w:rPr>
+          <w:sz w:val="20"/>
+          <w:szCs w:val="20"/>
+        </w:rPr>
+        <w:fldChar w:fldCharType="separate"/>
+      </w:r>
+      <w:r>
+        <w:rPr>
+          <w:noProof/>
+          <w:sz w:val="20"/>
+          <w:szCs w:val="20"/>
+        </w:rPr>
+        <w:t>6</w:t>
+      </w:r>
+      <w:r>
+        <w:rPr>
+          <w:sz w:val="20"/>
+          <w:szCs w:val="20"/>
+        </w:rPr>
+        <w:fldChar w:fldCharType="end"/>
+      </w:r>
+      <w:r>
+        <w:rPr>
+          <w:sz w:val="20"/>
+          <w:szCs w:val="20"/>
+        </w:rPr>
+        <w:t>: Script utilizado para a inserção na tabela “cinema”.</w:t>
+      </w:r>
+      <w:bookmarkEnd w:id="14"/>
     </w:p>
     <w:p>
       <w:pPr>
@@ -7652,7 +8973,7 @@
           <w:bCs/>
         </w:rPr>
       </w:pPr>
-      <w:bookmarkStart w:id="12" w:name="_Toc121151284"/>
+      <w:bookmarkStart w:id="15" w:name="_Toc121151284"/>
       <w:r>
         <w:rPr>
           <w:rFonts w:cs="Times New Roman"/>
@@ -7711,7 +9032,7 @@
         </w:rPr>
         <w:t>)</w:t>
       </w:r>
-      <w:bookmarkEnd w:id="12"/>
+      <w:bookmarkEnd w:id="15"/>
     </w:p>
     <w:p/>
     <w:p>
@@ -7800,7 +9121,7 @@
           <w:szCs w:val="24"/>
         </w:rPr>
       </w:pPr>
-      <w:bookmarkStart w:id="13" w:name="_Toc121151285"/>
+      <w:bookmarkStart w:id="16" w:name="_Toc121151285"/>
       <w:r>
         <w:rPr>
           <w:rFonts w:cs="Times New Roman"/>
@@ -7827,7 +9148,7 @@
         </w:rPr>
         <w:t>Gatilhos (Triggers)</w:t>
       </w:r>
-      <w:bookmarkEnd w:id="13"/>
+      <w:bookmarkEnd w:id="16"/>
     </w:p>
     <w:p/>
     <w:p>
@@ -8004,7 +9325,7 @@
           <w:szCs w:val="24"/>
         </w:rPr>
       </w:pPr>
-      <w:bookmarkStart w:id="14" w:name="_Toc121151286"/>
+      <w:bookmarkStart w:id="17" w:name="_Toc121151286"/>
       <w:r>
         <w:rPr>
           <w:rFonts w:cs="Times New Roman"/>
@@ -8061,7 +9382,7 @@
         </w:rPr>
         <w:t>) e Procedures</w:t>
       </w:r>
-      <w:bookmarkEnd w:id="14"/>
+      <w:bookmarkEnd w:id="17"/>
     </w:p>
     <w:p/>
     <w:p>
@@ -8278,23 +9599,6 @@
         <w:jc w:val="both"/>
       </w:pPr>
       <w:r>
-        <w:tab/>
-      </w:r>
-    </w:p>
-    <w:p/>
-    <w:p>
-      <w:pPr>
-        <w:jc w:val="both"/>
-      </w:pPr>
-    </w:p>
-    <w:p>
-      <w:pPr>
-        <w:jc w:val="both"/>
-      </w:pPr>
-      <w:r>
-        <w:rPr>
-          <w:rFonts w:cs="Times New Roman"/>
-        </w:rPr>
         <w:tab/>
       </w:r>
     </w:p>
@@ -8309,13 +9613,14 @@
           <w:iCs/>
         </w:rPr>
       </w:pPr>
-      <w:bookmarkStart w:id="15" w:name="_Toc121151287"/>
+      <w:bookmarkStart w:id="18" w:name="_Toc121151287"/>
       <w:r>
         <w:rPr>
           <w:rFonts w:cs="Times New Roman"/>
           <w:b/>
           <w:bCs/>
         </w:rPr>
+        <w:lastRenderedPageBreak/>
         <w:t>2.1.</w:t>
       </w:r>
       <w:r>
@@ -8344,7 +9649,7 @@
         </w:rPr>
         <w:t>Configuração de políticas de acesso</w:t>
       </w:r>
-      <w:bookmarkEnd w:id="15"/>
+      <w:bookmarkEnd w:id="18"/>
     </w:p>
     <w:p>
       <w:pPr>
@@ -8866,7 +10171,7 @@
           <w:szCs w:val="24"/>
         </w:rPr>
       </w:pPr>
-      <w:bookmarkStart w:id="16" w:name="_Toc121151288"/>
+      <w:bookmarkStart w:id="19" w:name="_Toc121151288"/>
       <w:r>
         <w:rPr>
           <w:rFonts w:cs="Times New Roman"/>
@@ -8914,7 +10219,7 @@
         </w:rPr>
         <w:t>restore</w:t>
       </w:r>
-      <w:bookmarkEnd w:id="16"/>
+      <w:bookmarkEnd w:id="19"/>
       <w:proofErr w:type="spellEnd"/>
     </w:p>
     <w:p/>
@@ -8987,39 +10292,72 @@
       <w:pPr>
         <w:pStyle w:val="Legenda"/>
         <w:keepNext/>
-        <w:jc w:val="both"/>
-        <w:rPr>
-          <w:color w:val="auto"/>
+        <w:rPr>
           <w:sz w:val="20"/>
           <w:szCs w:val="20"/>
         </w:rPr>
       </w:pPr>
-      <w:r>
-        <w:rPr>
-          <w:color w:val="auto"/>
+      <w:bookmarkStart w:id="20" w:name="_Toc121152690"/>
+      <w:r>
+        <w:rPr>
           <w:sz w:val="20"/>
           <w:szCs w:val="20"/>
         </w:rPr>
         <w:lastRenderedPageBreak/>
-        <w:t xml:space="preserve">Figura 6: </w:t>
-      </w:r>
-      <w:r>
-        <w:rPr>
-          <w:color w:val="auto"/>
+        <w:t xml:space="preserve">Figura </w:t>
+      </w:r>
+      <w:r>
+        <w:rPr>
           <w:sz w:val="20"/>
           <w:szCs w:val="20"/>
         </w:rPr>
-        <w:t xml:space="preserve">menu de interação para realização do backup ou </w:t>
-      </w:r>
-      <w:proofErr w:type="spellStart"/>
-      <w:r>
-        <w:rPr>
-          <w:color w:val="auto"/>
+        <w:fldChar w:fldCharType="begin"/>
+      </w:r>
+      <w:r>
+        <w:rPr>
           <w:sz w:val="20"/>
           <w:szCs w:val="20"/>
         </w:rPr>
+        <w:instrText xml:space="preserve"> SEQ Figura \* ARABIC </w:instrText>
+      </w:r>
+      <w:r>
+        <w:rPr>
+          <w:sz w:val="20"/>
+          <w:szCs w:val="20"/>
+        </w:rPr>
+        <w:fldChar w:fldCharType="separate"/>
+      </w:r>
+      <w:r>
+        <w:rPr>
+          <w:noProof/>
+          <w:sz w:val="20"/>
+          <w:szCs w:val="20"/>
+        </w:rPr>
+        <w:t>7</w:t>
+      </w:r>
+      <w:r>
+        <w:rPr>
+          <w:sz w:val="20"/>
+          <w:szCs w:val="20"/>
+        </w:rPr>
+        <w:fldChar w:fldCharType="end"/>
+      </w:r>
+      <w:r>
+        <w:rPr>
+          <w:sz w:val="20"/>
+          <w:szCs w:val="20"/>
+        </w:rPr>
+        <w:t xml:space="preserve">: Menu de interação para realização do backup ou </w:t>
+      </w:r>
+      <w:proofErr w:type="spellStart"/>
+      <w:r>
+        <w:rPr>
+          <w:sz w:val="20"/>
+          <w:szCs w:val="20"/>
+        </w:rPr>
         <w:t>restore</w:t>
       </w:r>
+      <w:bookmarkEnd w:id="20"/>
       <w:proofErr w:type="spellEnd"/>
     </w:p>
     <w:p>
@@ -9207,14 +10545,13 @@
         <w:keepNext/>
         <w:jc w:val="both"/>
         <w:rPr>
-          <w:color w:val="auto"/>
           <w:sz w:val="20"/>
           <w:szCs w:val="20"/>
         </w:rPr>
       </w:pPr>
-      <w:r>
-        <w:rPr>
-          <w:color w:val="auto"/>
+      <w:bookmarkStart w:id="21" w:name="_Toc121152691"/>
+      <w:r>
+        <w:rPr>
           <w:sz w:val="20"/>
           <w:szCs w:val="20"/>
         </w:rPr>
@@ -9222,28 +10559,48 @@
       </w:r>
       <w:r>
         <w:rPr>
-          <w:color w:val="auto"/>
           <w:sz w:val="20"/>
           <w:szCs w:val="20"/>
         </w:rPr>
-        <w:t>7</w:t>
-      </w:r>
-      <w:r>
-        <w:rPr>
-          <w:color w:val="auto"/>
+        <w:fldChar w:fldCharType="begin"/>
+      </w:r>
+      <w:r>
+        <w:rPr>
           <w:sz w:val="20"/>
           <w:szCs w:val="20"/>
         </w:rPr>
-        <w:t>:</w:t>
-      </w:r>
-      <w:r>
-        <w:rPr>
-          <w:color w:val="auto"/>
+        <w:instrText xml:space="preserve"> SEQ Figura \* ARABIC </w:instrText>
+      </w:r>
+      <w:r>
+        <w:rPr>
           <w:sz w:val="20"/>
           <w:szCs w:val="20"/>
         </w:rPr>
-        <w:t xml:space="preserve"> sequência lógica para a execução do backup.</w:t>
-      </w:r>
+        <w:fldChar w:fldCharType="separate"/>
+      </w:r>
+      <w:r>
+        <w:rPr>
+          <w:noProof/>
+          <w:sz w:val="20"/>
+          <w:szCs w:val="20"/>
+        </w:rPr>
+        <w:t>8</w:t>
+      </w:r>
+      <w:r>
+        <w:rPr>
+          <w:sz w:val="20"/>
+          <w:szCs w:val="20"/>
+        </w:rPr>
+        <w:fldChar w:fldCharType="end"/>
+      </w:r>
+      <w:r>
+        <w:rPr>
+          <w:sz w:val="20"/>
+          <w:szCs w:val="20"/>
+        </w:rPr>
+        <w:t>: Sequência lógica para a execução do backup.</w:t>
+      </w:r>
+      <w:bookmarkEnd w:id="21"/>
     </w:p>
     <w:p>
       <w:pPr>
@@ -9416,14 +10773,13 @@
         <w:keepNext/>
         <w:jc w:val="both"/>
         <w:rPr>
-          <w:color w:val="auto"/>
           <w:sz w:val="20"/>
           <w:szCs w:val="20"/>
         </w:rPr>
       </w:pPr>
-      <w:r>
-        <w:rPr>
-          <w:color w:val="auto"/>
+      <w:bookmarkStart w:id="22" w:name="_Toc121152692"/>
+      <w:r>
+        <w:rPr>
           <w:sz w:val="20"/>
           <w:szCs w:val="20"/>
         </w:rPr>
@@ -9431,46 +10787,64 @@
       </w:r>
       <w:r>
         <w:rPr>
-          <w:color w:val="auto"/>
           <w:sz w:val="20"/>
           <w:szCs w:val="20"/>
         </w:rPr>
-        <w:t>8</w:t>
-      </w:r>
-      <w:r>
-        <w:rPr>
-          <w:color w:val="auto"/>
+        <w:fldChar w:fldCharType="begin"/>
+      </w:r>
+      <w:r>
+        <w:rPr>
           <w:sz w:val="20"/>
           <w:szCs w:val="20"/>
         </w:rPr>
-        <w:t xml:space="preserve">: </w:t>
-      </w:r>
-      <w:r>
-        <w:rPr>
-          <w:color w:val="auto"/>
+        <w:instrText xml:space="preserve"> SEQ Figura \* ARABIC </w:instrText>
+      </w:r>
+      <w:r>
+        <w:rPr>
           <w:sz w:val="20"/>
           <w:szCs w:val="20"/>
         </w:rPr>
-        <w:t xml:space="preserve">menu de interação para realização do </w:t>
-      </w:r>
-      <w:proofErr w:type="spellStart"/>
-      <w:r>
-        <w:rPr>
-          <w:color w:val="auto"/>
+        <w:fldChar w:fldCharType="separate"/>
+      </w:r>
+      <w:r>
+        <w:rPr>
+          <w:noProof/>
           <w:sz w:val="20"/>
           <w:szCs w:val="20"/>
         </w:rPr>
-        <w:t>restore</w:t>
-      </w:r>
-      <w:proofErr w:type="spellEnd"/>
-      <w:r>
-        <w:rPr>
-          <w:color w:val="auto"/>
+        <w:t>9</w:t>
+      </w:r>
+      <w:r>
+        <w:rPr>
           <w:sz w:val="20"/>
           <w:szCs w:val="20"/>
         </w:rPr>
+        <w:fldChar w:fldCharType="end"/>
+      </w:r>
+      <w:r>
+        <w:rPr>
+          <w:sz w:val="20"/>
+          <w:szCs w:val="20"/>
+        </w:rPr>
+        <w:t xml:space="preserve">: Figura 8: menu de interação para realização do </w:t>
+      </w:r>
+      <w:proofErr w:type="spellStart"/>
+      <w:r>
+        <w:rPr>
+          <w:sz w:val="20"/>
+          <w:szCs w:val="20"/>
+        </w:rPr>
+        <w:t>restore</w:t>
+      </w:r>
+      <w:proofErr w:type="spellEnd"/>
+      <w:r>
+        <w:rPr>
+          <w:sz w:val="20"/>
+          <w:szCs w:val="20"/>
+        </w:rPr>
         <w:t>.</w:t>
       </w:r>
+      <w:bookmarkEnd w:id="22"/>
     </w:p>
     <w:p>
       <w:pPr>
@@ -9659,14 +11033,13 @@
         <w:keepNext/>
         <w:jc w:val="both"/>
         <w:rPr>
-          <w:color w:val="auto"/>
           <w:sz w:val="20"/>
           <w:szCs w:val="20"/>
         </w:rPr>
       </w:pPr>
-      <w:r>
-        <w:rPr>
-          <w:color w:val="auto"/>
+      <w:bookmarkStart w:id="23" w:name="_Toc121152693"/>
+      <w:r>
+        <w:rPr>
           <w:sz w:val="20"/>
           <w:szCs w:val="20"/>
         </w:rPr>
@@ -9674,46 +11047,64 @@
       </w:r>
       <w:r>
         <w:rPr>
-          <w:color w:val="auto"/>
           <w:sz w:val="20"/>
           <w:szCs w:val="20"/>
         </w:rPr>
-        <w:t>9</w:t>
-      </w:r>
-      <w:r>
-        <w:rPr>
-          <w:color w:val="auto"/>
+        <w:fldChar w:fldCharType="begin"/>
+      </w:r>
+      <w:r>
+        <w:rPr>
           <w:sz w:val="20"/>
           <w:szCs w:val="20"/>
         </w:rPr>
-        <w:t xml:space="preserve">: </w:t>
-      </w:r>
-      <w:r>
-        <w:rPr>
-          <w:color w:val="auto"/>
+        <w:instrText xml:space="preserve"> SEQ Figura \* ARABIC </w:instrText>
+      </w:r>
+      <w:r>
+        <w:rPr>
           <w:sz w:val="20"/>
           <w:szCs w:val="20"/>
         </w:rPr>
-        <w:t xml:space="preserve">menu de interação para realização do </w:t>
-      </w:r>
-      <w:proofErr w:type="spellStart"/>
-      <w:r>
-        <w:rPr>
-          <w:color w:val="auto"/>
+        <w:fldChar w:fldCharType="separate"/>
+      </w:r>
+      <w:r>
+        <w:rPr>
+          <w:noProof/>
           <w:sz w:val="20"/>
           <w:szCs w:val="20"/>
         </w:rPr>
-        <w:t>restore</w:t>
-      </w:r>
-      <w:proofErr w:type="spellEnd"/>
-      <w:r>
-        <w:rPr>
-          <w:color w:val="auto"/>
+        <w:t>10</w:t>
+      </w:r>
+      <w:r>
+        <w:rPr>
           <w:sz w:val="20"/>
           <w:szCs w:val="20"/>
         </w:rPr>
+        <w:fldChar w:fldCharType="end"/>
+      </w:r>
+      <w:r>
+        <w:rPr>
+          <w:sz w:val="20"/>
+          <w:szCs w:val="20"/>
+        </w:rPr>
+        <w:t xml:space="preserve">: Menu de interação para realização do </w:t>
+      </w:r>
+      <w:proofErr w:type="spellStart"/>
+      <w:r>
+        <w:rPr>
+          <w:sz w:val="20"/>
+          <w:szCs w:val="20"/>
+        </w:rPr>
+        <w:t>restore</w:t>
+      </w:r>
+      <w:proofErr w:type="spellEnd"/>
+      <w:r>
+        <w:rPr>
+          <w:sz w:val="20"/>
+          <w:szCs w:val="20"/>
+        </w:rPr>
         <w:t>.</w:t>
       </w:r>
+      <w:bookmarkEnd w:id="23"/>
     </w:p>
     <w:p>
       <w:pPr>
@@ -10006,7 +11397,7 @@
           <w:bCs/>
         </w:rPr>
       </w:pPr>
-      <w:bookmarkStart w:id="17" w:name="_Toc121151289"/>
+      <w:bookmarkStart w:id="24" w:name="_Toc121151289"/>
       <w:r>
         <w:t>2.</w:t>
       </w:r>
@@ -10020,7 +11411,7 @@
         </w:rPr>
         <w:t>Relatórios do Modelo de Negócio</w:t>
       </w:r>
-      <w:bookmarkEnd w:id="17"/>
+      <w:bookmarkEnd w:id="24"/>
     </w:p>
     <w:p/>
     <w:p>
@@ -10304,7 +11695,7 @@
       <w:pPr>
         <w:pStyle w:val="Ttulo2"/>
       </w:pPr>
-      <w:bookmarkStart w:id="18" w:name="_Toc121151290"/>
+      <w:bookmarkStart w:id="25" w:name="_Toc121151290"/>
       <w:r>
         <w:lastRenderedPageBreak/>
         <w:t>2.</w:t>
@@ -10322,7 +11713,7 @@
         </w:rPr>
         <w:t>Dicionário de Dados</w:t>
       </w:r>
-      <w:bookmarkEnd w:id="18"/>
+      <w:bookmarkEnd w:id="25"/>
     </w:p>
     <w:p>
       <w:r>
@@ -10433,7 +11824,7 @@
           <w:bCs w:val="0"/>
         </w:rPr>
       </w:pPr>
-      <w:bookmarkStart w:id="19" w:name="_Toc121151291"/>
+      <w:bookmarkStart w:id="26" w:name="_Toc121151291"/>
       <w:r>
         <w:rPr>
           <w:b w:val="0"/>
@@ -10441,7 +11832,7 @@
         </w:rPr>
         <w:t>2.2 ENGENHARIA DE SOFTWARE I</w:t>
       </w:r>
-      <w:bookmarkEnd w:id="19"/>
+      <w:bookmarkEnd w:id="26"/>
     </w:p>
     <w:p>
       <w:r>
@@ -10466,7 +11857,7 @@
           <w:bCs/>
         </w:rPr>
       </w:pPr>
-      <w:bookmarkStart w:id="20" w:name="_Toc121151292"/>
+      <w:bookmarkStart w:id="27" w:name="_Toc121151292"/>
       <w:r>
         <w:rPr>
           <w:b/>
@@ -10474,7 +11865,7 @@
         </w:rPr>
         <w:t>2.2.1 Diagrama de caso de uso</w:t>
       </w:r>
-      <w:bookmarkEnd w:id="20"/>
+      <w:bookmarkEnd w:id="27"/>
     </w:p>
     <w:p/>
     <w:p>
@@ -10507,7 +11898,13 @@
         <w:t xml:space="preserve">No diagrama representado </w:t>
       </w:r>
       <w:r>
-        <w:t xml:space="preserve">na figura 09, os atores são: Atende, Pipoqueiro, Segurança Entrada, RH, Supervisor, Comercial e Administrativo. Cada elipse representa uma ação que pode estar relacionada a um ou mais atores. </w:t>
+        <w:t xml:space="preserve">na figura </w:t>
+      </w:r>
+      <w:r>
+        <w:t>11</w:t>
+      </w:r>
+      <w:r>
+        <w:t xml:space="preserve">, os atores são: Atende, Pipoqueiro, Segurança Entrada, RH, Supervisor, Comercial e Administrativo. Cada elipse representa uma ação que pode estar relacionada a um ou mais atores. </w:t>
       </w:r>
       <w:r>
         <w:t xml:space="preserve">As setas que possuem </w:t>
@@ -10595,41 +11992,64 @@
       <w:pPr>
         <w:pStyle w:val="Legenda"/>
         <w:keepNext/>
-        <w:jc w:val="both"/>
-      </w:pPr>
-      <w:r>
-        <w:rPr>
-          <w:color w:val="auto"/>
+        <w:rPr>
           <w:sz w:val="20"/>
           <w:szCs w:val="20"/>
         </w:rPr>
+      </w:pPr>
+      <w:bookmarkStart w:id="28" w:name="_Toc121152694"/>
+      <w:r>
+        <w:rPr>
+          <w:sz w:val="20"/>
+          <w:szCs w:val="20"/>
+        </w:rPr>
         <w:lastRenderedPageBreak/>
         <w:t xml:space="preserve">Figura </w:t>
       </w:r>
       <w:r>
         <w:rPr>
-          <w:color w:val="auto"/>
           <w:sz w:val="20"/>
           <w:szCs w:val="20"/>
         </w:rPr>
-        <w:t>9</w:t>
-      </w:r>
-      <w:r>
-        <w:rPr>
-          <w:color w:val="auto"/>
+        <w:fldChar w:fldCharType="begin"/>
+      </w:r>
+      <w:r>
+        <w:rPr>
           <w:sz w:val="20"/>
           <w:szCs w:val="20"/>
         </w:rPr>
-        <w:t xml:space="preserve">: </w:t>
-      </w:r>
-      <w:r>
-        <w:rPr>
-          <w:color w:val="auto"/>
+        <w:instrText xml:space="preserve"> SEQ Figura \* ARABIC </w:instrText>
+      </w:r>
+      <w:r>
+        <w:rPr>
           <w:sz w:val="20"/>
           <w:szCs w:val="20"/>
         </w:rPr>
-        <w:t>Diagrama de caso de uso</w:t>
-      </w:r>
+        <w:fldChar w:fldCharType="separate"/>
+      </w:r>
+      <w:r>
+        <w:rPr>
+          <w:noProof/>
+          <w:sz w:val="20"/>
+          <w:szCs w:val="20"/>
+        </w:rPr>
+        <w:t>11</w:t>
+      </w:r>
+      <w:r>
+        <w:rPr>
+          <w:sz w:val="20"/>
+          <w:szCs w:val="20"/>
+        </w:rPr>
+        <w:fldChar w:fldCharType="end"/>
+      </w:r>
+      <w:r>
+        <w:rPr>
+          <w:sz w:val="20"/>
+          <w:szCs w:val="20"/>
+        </w:rPr>
+        <w:t>: Diagrama de caso de uso</w:t>
+      </w:r>
+      <w:bookmarkEnd w:id="28"/>
     </w:p>
     <w:p>
       <w:r>
@@ -10687,7 +12107,7 @@
           <w:bCs/>
         </w:rPr>
       </w:pPr>
-      <w:bookmarkStart w:id="21" w:name="_Toc121151293"/>
+      <w:bookmarkStart w:id="29" w:name="_Toc121151293"/>
       <w:r>
         <w:rPr>
           <w:b/>
@@ -10723,7 +12143,7 @@
         </w:rPr>
         <w:t xml:space="preserve"> de caso de uso</w:t>
       </w:r>
-      <w:bookmarkEnd w:id="21"/>
+      <w:bookmarkEnd w:id="29"/>
     </w:p>
     <w:p>
       <w:r>
@@ -10736,7 +12156,13 @@
       </w:pPr>
       <w:r>
         <w:tab/>
-        <w:t>Trata-se de um fluxo de evento que descreve cada fase do caso de uso. Compõe-se por um fluxo principal e eventuais fluxos alternativos. No fluxo de caso de uso desenvolvido, ocorre o detalhamento de processo de emissão de ingressos, onde por caminhos alternativos existem a não disponibilidade de ingressos para a sessão. A figura 10 é o fluxo de caso utilizado.</w:t>
+        <w:t>Trata-se de um fluxo de evento que descreve cada fase do caso de uso. Compõe-se por um fluxo principal e eventuais fluxos alternativos. No fluxo de caso de uso desenvolvido, ocorre o detalhamento de processo de emissão de ingressos, onde por caminhos alternativos existem a não disponibilidade de ingressos para a sessão. A figura 1</w:t>
+      </w:r>
+      <w:r>
+        <w:t>2</w:t>
+      </w:r>
+      <w:r>
+        <w:t xml:space="preserve"> é o fluxo de caso utilizado.</w:t>
       </w:r>
     </w:p>
     <w:p>
@@ -10795,16 +12221,14 @@
       <w:pPr>
         <w:pStyle w:val="Legenda"/>
         <w:keepNext/>
-        <w:jc w:val="both"/>
-        <w:rPr>
-          <w:color w:val="auto"/>
+        <w:rPr>
           <w:sz w:val="20"/>
           <w:szCs w:val="20"/>
         </w:rPr>
       </w:pPr>
-      <w:r>
-        <w:rPr>
-          <w:color w:val="auto"/>
+      <w:bookmarkStart w:id="30" w:name="_Toc121152695"/>
+      <w:r>
+        <w:rPr>
           <w:sz w:val="20"/>
           <w:szCs w:val="20"/>
         </w:rPr>
@@ -10813,28 +12237,48 @@
       </w:r>
       <w:r>
         <w:rPr>
-          <w:color w:val="auto"/>
           <w:sz w:val="20"/>
           <w:szCs w:val="20"/>
         </w:rPr>
-        <w:t>10</w:t>
-      </w:r>
-      <w:r>
-        <w:rPr>
-          <w:color w:val="auto"/>
+        <w:fldChar w:fldCharType="begin"/>
+      </w:r>
+      <w:r>
+        <w:rPr>
           <w:sz w:val="20"/>
           <w:szCs w:val="20"/>
         </w:rPr>
-        <w:t xml:space="preserve">: </w:t>
-      </w:r>
-      <w:r>
-        <w:rPr>
-          <w:color w:val="auto"/>
+        <w:instrText xml:space="preserve"> SEQ Figura \* ARABIC </w:instrText>
+      </w:r>
+      <w:r>
+        <w:rPr>
           <w:sz w:val="20"/>
           <w:szCs w:val="20"/>
         </w:rPr>
-        <w:t>Fluxo de caso de uso</w:t>
-      </w:r>
+        <w:fldChar w:fldCharType="separate"/>
+      </w:r>
+      <w:r>
+        <w:rPr>
+          <w:noProof/>
+          <w:sz w:val="20"/>
+          <w:szCs w:val="20"/>
+        </w:rPr>
+        <w:t>12</w:t>
+      </w:r>
+      <w:r>
+        <w:rPr>
+          <w:sz w:val="20"/>
+          <w:szCs w:val="20"/>
+        </w:rPr>
+        <w:fldChar w:fldCharType="end"/>
+      </w:r>
+      <w:r>
+        <w:rPr>
+          <w:sz w:val="20"/>
+          <w:szCs w:val="20"/>
+        </w:rPr>
+        <w:t>: Fluxo de caso de uso</w:t>
+      </w:r>
+      <w:bookmarkEnd w:id="30"/>
     </w:p>
     <w:p>
       <w:r>
@@ -10899,7 +12343,7 @@
           <w:bCs/>
         </w:rPr>
       </w:pPr>
-      <w:bookmarkStart w:id="22" w:name="_Toc121151294"/>
+      <w:bookmarkStart w:id="31" w:name="_Toc121151294"/>
       <w:r>
         <w:rPr>
           <w:b/>
@@ -10928,7 +12372,7 @@
         </w:rPr>
         <w:t>Diagrama de atividades</w:t>
       </w:r>
-      <w:bookmarkEnd w:id="22"/>
+      <w:bookmarkEnd w:id="31"/>
     </w:p>
     <w:p>
       <w:pPr>
@@ -10967,7 +12411,13 @@
       </w:pPr>
       <w:r>
         <w:tab/>
-        <w:t>No diagrama de atividades representado na figura 11, é representado o processo de compra de ingresso. O Cliente inicia o fluxo escolhendo um filme, sua escolha é direcionada ao atendente, que verificará a disponibilidade o que gera duas possibilidades: prosseguir para a verificação de assentos ou prosseguir para verificação de pré-vendas. Caso haja assentos disponíveis, o fluxo se encerra com a emissão de tickets, caso o filme não possua pré-venda disponível, o fluxo se encerra sem a venda acontecer.</w:t>
+        <w:t>No diagrama de atividades representado na figura 1</w:t>
+      </w:r>
+      <w:r>
+        <w:t>3</w:t>
+      </w:r>
+      <w:r>
+        <w:t>, é representado o processo de compra de ingresso. O Cliente inicia o fluxo escolhendo um filme, sua escolha é direcionada ao atendente, que verificará a disponibilidade o que gera duas possibilidades: prosseguir para a verificação de assentos ou prosseguir para verificação de pré-vendas. Caso haja assentos disponíveis, o fluxo se encerra com a emissão de tickets, caso o filme não possua pré-venda disponível, o fluxo se encerra sem a venda acontecer.</w:t>
       </w:r>
     </w:p>
     <w:p>
@@ -11044,11 +12494,15 @@
     </w:p>
     <w:p>
       <w:pPr>
+        <w:pStyle w:val="Legenda"/>
+        <w:keepNext/>
+        <w:jc w:val="both"/>
         <w:rPr>
           <w:sz w:val="20"/>
           <w:szCs w:val="20"/>
         </w:rPr>
       </w:pPr>
+      <w:bookmarkStart w:id="32" w:name="_Toc121152696"/>
       <w:r>
         <w:rPr>
           <w:sz w:val="20"/>
@@ -11061,22 +12515,45 @@
           <w:sz w:val="20"/>
           <w:szCs w:val="20"/>
         </w:rPr>
-        <w:t>11</w:t>
+        <w:fldChar w:fldCharType="begin"/>
       </w:r>
       <w:r>
         <w:rPr>
           <w:sz w:val="20"/>
           <w:szCs w:val="20"/>
         </w:rPr>
-        <w:t xml:space="preserve">: </w:t>
+        <w:instrText xml:space="preserve"> SEQ Figura \* ARABIC </w:instrText>
       </w:r>
       <w:r>
         <w:rPr>
           <w:sz w:val="20"/>
           <w:szCs w:val="20"/>
         </w:rPr>
-        <w:t>Diagrama de atividades</w:t>
-      </w:r>
+        <w:fldChar w:fldCharType="separate"/>
+      </w:r>
+      <w:r>
+        <w:rPr>
+          <w:noProof/>
+          <w:sz w:val="20"/>
+          <w:szCs w:val="20"/>
+        </w:rPr>
+        <w:t>13</w:t>
+      </w:r>
+      <w:r>
+        <w:rPr>
+          <w:sz w:val="20"/>
+          <w:szCs w:val="20"/>
+        </w:rPr>
+        <w:fldChar w:fldCharType="end"/>
+      </w:r>
+      <w:r>
+        <w:rPr>
+          <w:sz w:val="20"/>
+          <w:szCs w:val="20"/>
+        </w:rPr>
+        <w:t>:  Diagrama de atividades</w:t>
+      </w:r>
+      <w:bookmarkEnd w:id="32"/>
     </w:p>
     <w:p>
       <w:pPr>
@@ -11137,7 +12614,7 @@
           <w:bCs/>
         </w:rPr>
       </w:pPr>
-      <w:bookmarkStart w:id="23" w:name="_Toc121151295"/>
+      <w:bookmarkStart w:id="33" w:name="_Toc121151295"/>
       <w:r>
         <w:rPr>
           <w:b/>
@@ -11173,7 +12650,7 @@
         </w:rPr>
         <w:t>sequências</w:t>
       </w:r>
-      <w:bookmarkEnd w:id="23"/>
+      <w:bookmarkEnd w:id="33"/>
     </w:p>
     <w:p/>
     <w:p>
@@ -11199,7 +12676,13 @@
       </w:pPr>
       <w:r>
         <w:tab/>
-        <w:t>Na representação da figura 12, é demonstrado a troca de mensagem entre o atendente e o fluxo dentro do sistema para a busca de assentos disponíveis e de como essa informação é retornada ao atendente. O mesmo fluxo acontece com a busca de tickets, contudo, utilizando mensagens diferentes.</w:t>
+        <w:t>Na representação da figura 1</w:t>
+      </w:r>
+      <w:r>
+        <w:t>4</w:t>
+      </w:r>
+      <w:r>
+        <w:t>, é demonstrado a troca de mensagem entre o atendente e o fluxo dentro do sistema para a busca de assentos disponíveis e de como essa informação é retornada ao atendente. O mesmo fluxo acontece com a busca de tickets, contudo, utilizando mensagens diferentes.</w:t>
       </w:r>
     </w:p>
     <w:p>
@@ -11264,11 +12747,14 @@
     <w:p/>
     <w:p>
       <w:pPr>
+        <w:pStyle w:val="Legenda"/>
+        <w:keepNext/>
         <w:rPr>
           <w:sz w:val="20"/>
           <w:szCs w:val="20"/>
         </w:rPr>
       </w:pPr>
+      <w:bookmarkStart w:id="34" w:name="_Toc121152697"/>
       <w:r>
         <w:rPr>
           <w:sz w:val="20"/>
@@ -11282,36 +12768,45 @@
           <w:sz w:val="20"/>
           <w:szCs w:val="20"/>
         </w:rPr>
-        <w:t>1</w:t>
+        <w:fldChar w:fldCharType="begin"/>
       </w:r>
       <w:r>
         <w:rPr>
           <w:sz w:val="20"/>
           <w:szCs w:val="20"/>
         </w:rPr>
-        <w:t>2</w:t>
+        <w:instrText xml:space="preserve"> SEQ Figura \* ARABIC </w:instrText>
       </w:r>
       <w:r>
         <w:rPr>
           <w:sz w:val="20"/>
           <w:szCs w:val="20"/>
         </w:rPr>
-        <w:t xml:space="preserve">: </w:t>
-      </w:r>
-      <w:r>
-        <w:rPr>
+        <w:fldChar w:fldCharType="separate"/>
+      </w:r>
+      <w:r>
+        <w:rPr>
+          <w:noProof/>
           <w:sz w:val="20"/>
           <w:szCs w:val="20"/>
         </w:rPr>
-        <w:t xml:space="preserve">Diagrama de </w:t>
+        <w:t>14</w:t>
       </w:r>
       <w:r>
         <w:rPr>
           <w:sz w:val="20"/>
           <w:szCs w:val="20"/>
         </w:rPr>
-        <w:t>sequências</w:t>
-      </w:r>
+        <w:fldChar w:fldCharType="end"/>
+      </w:r>
+      <w:r>
+        <w:rPr>
+          <w:sz w:val="20"/>
+          <w:szCs w:val="20"/>
+        </w:rPr>
+        <w:t>: Diagrama de sequências</w:t>
+      </w:r>
+      <w:bookmarkEnd w:id="34"/>
     </w:p>
     <w:p>
       <w:r>
@@ -11369,7 +12864,7 @@
           <w:bCs/>
         </w:rPr>
       </w:pPr>
-      <w:bookmarkStart w:id="24" w:name="_Toc121151296"/>
+      <w:bookmarkStart w:id="35" w:name="_Toc121151296"/>
       <w:r>
         <w:rPr>
           <w:b/>
@@ -11405,7 +12900,7 @@
         </w:rPr>
         <w:t>estados</w:t>
       </w:r>
-      <w:bookmarkEnd w:id="24"/>
+      <w:bookmarkEnd w:id="35"/>
     </w:p>
     <w:p>
       <w:pPr>
@@ -11418,7 +12913,13 @@
         <w:t>Esse diagrama representa os estados em que um objeto pode estar e os gatilhos que promovem essa transição de um estado para outro.</w:t>
       </w:r>
       <w:r>
-        <w:t xml:space="preserve"> Na representação da figura 13, o </w:t>
+        <w:t xml:space="preserve"> Na representação da figura 1</w:t>
+      </w:r>
+      <w:r>
+        <w:t>5</w:t>
+      </w:r>
+      <w:r>
+        <w:t xml:space="preserve">, o </w:t>
       </w:r>
       <w:r>
         <w:t>diagrama inicia-se com o atendimento presencial pelo funcionário e passa pelo processo de “Verificar filmes em sessão” e “Verificar disponibilidade de assentos”, caso neste último não houver disponibilidade, o fluxo segue para finalizar o atendimento com o cancelamento do ingresso, caso houver disponibilidade, o fluxo segue para a conclusão da venda e o atendimento sendo finalizado.</w:t>
@@ -11494,11 +12995,14 @@
     <w:p/>
     <w:p>
       <w:pPr>
+        <w:pStyle w:val="Legenda"/>
+        <w:keepNext/>
         <w:rPr>
           <w:sz w:val="20"/>
           <w:szCs w:val="20"/>
         </w:rPr>
       </w:pPr>
+      <w:bookmarkStart w:id="36" w:name="_Toc121152698"/>
       <w:r>
         <w:rPr>
           <w:sz w:val="20"/>
@@ -11512,44 +13016,45 @@
           <w:sz w:val="20"/>
           <w:szCs w:val="20"/>
         </w:rPr>
-        <w:t>1</w:t>
+        <w:fldChar w:fldCharType="begin"/>
       </w:r>
       <w:r>
         <w:rPr>
           <w:sz w:val="20"/>
           <w:szCs w:val="20"/>
         </w:rPr>
-        <w:t>3</w:t>
+        <w:instrText xml:space="preserve"> SEQ Figura \* ARABIC </w:instrText>
       </w:r>
       <w:r>
         <w:rPr>
           <w:sz w:val="20"/>
           <w:szCs w:val="20"/>
         </w:rPr>
-        <w:t xml:space="preserve">: </w:t>
-      </w:r>
-      <w:r>
-        <w:rPr>
+        <w:fldChar w:fldCharType="separate"/>
+      </w:r>
+      <w:r>
+        <w:rPr>
+          <w:noProof/>
           <w:sz w:val="20"/>
           <w:szCs w:val="20"/>
-          <w:u w:val="single"/>
-        </w:rPr>
-        <w:t>Diagrama</w:t>
+        </w:rPr>
+        <w:t>15</w:t>
       </w:r>
       <w:r>
         <w:rPr>
           <w:sz w:val="20"/>
           <w:szCs w:val="20"/>
         </w:rPr>
-        <w:t xml:space="preserve"> de </w:t>
+        <w:fldChar w:fldCharType="end"/>
       </w:r>
       <w:r>
         <w:rPr>
           <w:sz w:val="20"/>
           <w:szCs w:val="20"/>
         </w:rPr>
-        <w:t>estados</w:t>
-      </w:r>
+        <w:t>: Diagrama de estados</w:t>
+      </w:r>
+      <w:bookmarkEnd w:id="36"/>
     </w:p>
     <w:p>
       <w:r>
@@ -11607,7 +13112,7 @@
           <w:bCs w:val="0"/>
         </w:rPr>
       </w:pPr>
-      <w:bookmarkStart w:id="25" w:name="_Toc121151297"/>
+      <w:bookmarkStart w:id="37" w:name="_Toc121151297"/>
       <w:r>
         <w:rPr>
           <w:b w:val="0"/>
@@ -11636,7 +13141,7 @@
         </w:rPr>
         <w:t>PROGRAMAÇÃO II</w:t>
       </w:r>
-      <w:bookmarkEnd w:id="25"/>
+      <w:bookmarkEnd w:id="37"/>
     </w:p>
     <w:p>
       <w:r>
@@ -11683,7 +13188,7 @@
           <w:u w:val="single"/>
         </w:rPr>
       </w:pPr>
-      <w:bookmarkStart w:id="26" w:name="_Toc121151298"/>
+      <w:bookmarkStart w:id="38" w:name="_Toc121151298"/>
       <w:r>
         <w:rPr>
           <w:b/>
@@ -11712,7 +13217,7 @@
         </w:rPr>
         <w:t>Estruturação do software</w:t>
       </w:r>
-      <w:bookmarkEnd w:id="26"/>
+      <w:bookmarkEnd w:id="38"/>
     </w:p>
     <w:p>
       <w:r>
@@ -11731,17 +13236,26 @@
         <w:t xml:space="preserve"> do fluxo de maior importância do projeto: gestão de filmes, salas, sessões e vendas de ingressos</w:t>
       </w:r>
       <w:r>
-        <w:t>, conforme expressado na figura 14.</w:t>
+        <w:t>, conforme expressado na figura 1</w:t>
+      </w:r>
+      <w:r>
+        <w:t>6</w:t>
+      </w:r>
+      <w:r>
+        <w:t>.</w:t>
       </w:r>
     </w:p>
     <w:p/>
     <w:p>
       <w:pPr>
+        <w:pStyle w:val="Legenda"/>
+        <w:keepNext/>
         <w:rPr>
           <w:sz w:val="20"/>
           <w:szCs w:val="20"/>
         </w:rPr>
       </w:pPr>
+      <w:bookmarkStart w:id="39" w:name="_Toc121152699"/>
       <w:r>
         <w:rPr>
           <w:sz w:val="20"/>
@@ -11755,29 +13269,45 @@
           <w:sz w:val="20"/>
           <w:szCs w:val="20"/>
         </w:rPr>
-        <w:t>1</w:t>
+        <w:fldChar w:fldCharType="begin"/>
       </w:r>
       <w:r>
         <w:rPr>
           <w:sz w:val="20"/>
           <w:szCs w:val="20"/>
         </w:rPr>
-        <w:t>4</w:t>
+        <w:instrText xml:space="preserve"> SEQ Figura \* ARABIC </w:instrText>
       </w:r>
       <w:r>
         <w:rPr>
           <w:sz w:val="20"/>
           <w:szCs w:val="20"/>
         </w:rPr>
-        <w:t xml:space="preserve">: </w:t>
-      </w:r>
-      <w:r>
-        <w:rPr>
+        <w:fldChar w:fldCharType="separate"/>
+      </w:r>
+      <w:r>
+        <w:rPr>
+          <w:noProof/>
           <w:sz w:val="20"/>
           <w:szCs w:val="20"/>
         </w:rPr>
-        <w:t>Modelo Relacional do banco de dados utilizado.</w:t>
-      </w:r>
+        <w:t>16</w:t>
+      </w:r>
+      <w:r>
+        <w:rPr>
+          <w:sz w:val="20"/>
+          <w:szCs w:val="20"/>
+        </w:rPr>
+        <w:fldChar w:fldCharType="end"/>
+      </w:r>
+      <w:r>
+        <w:rPr>
+          <w:sz w:val="20"/>
+          <w:szCs w:val="20"/>
+        </w:rPr>
+        <w:t>: Modelo Relacional do banco de dados utilizado.</w:t>
+      </w:r>
+      <w:bookmarkEnd w:id="39"/>
     </w:p>
     <w:p>
       <w:r>
@@ -11955,7 +13485,13 @@
       </w:pPr>
       <w:r>
         <w:tab/>
-        <w:t>A figura 15 contém a representação da estrutura utilizada.</w:t>
+        <w:t>A figura 1</w:t>
+      </w:r>
+      <w:r>
+        <w:t>7</w:t>
+      </w:r>
+      <w:r>
+        <w:t xml:space="preserve"> contém a representação da estrutura utilizada.</w:t>
       </w:r>
     </w:p>
     <w:p>
@@ -12008,17 +13544,15 @@
     </w:p>
     <w:p>
       <w:pPr>
-        <w:ind w:firstLine="708"/>
-        <w:jc w:val="both"/>
-      </w:pPr>
-    </w:p>
-    <w:p>
-      <w:pPr>
+        <w:pStyle w:val="Legenda"/>
+        <w:keepNext/>
+        <w:jc w:val="both"/>
         <w:rPr>
           <w:sz w:val="20"/>
           <w:szCs w:val="20"/>
         </w:rPr>
       </w:pPr>
+      <w:bookmarkStart w:id="40" w:name="_Toc121152700"/>
       <w:r>
         <w:rPr>
           <w:sz w:val="20"/>
@@ -12032,8 +13566,53 @@
           <w:sz w:val="20"/>
           <w:szCs w:val="20"/>
         </w:rPr>
-        <w:t>15: Estruturação dentro do eclipse.</w:t>
-      </w:r>
+        <w:fldChar w:fldCharType="begin"/>
+      </w:r>
+      <w:r>
+        <w:rPr>
+          <w:sz w:val="20"/>
+          <w:szCs w:val="20"/>
+        </w:rPr>
+        <w:instrText xml:space="preserve"> SEQ Figura \* ARABIC </w:instrText>
+      </w:r>
+      <w:r>
+        <w:rPr>
+          <w:sz w:val="20"/>
+          <w:szCs w:val="20"/>
+        </w:rPr>
+        <w:fldChar w:fldCharType="separate"/>
+      </w:r>
+      <w:r>
+        <w:rPr>
+          <w:noProof/>
+          <w:sz w:val="20"/>
+          <w:szCs w:val="20"/>
+        </w:rPr>
+        <w:t>17</w:t>
+      </w:r>
+      <w:r>
+        <w:rPr>
+          <w:sz w:val="20"/>
+          <w:szCs w:val="20"/>
+        </w:rPr>
+        <w:fldChar w:fldCharType="end"/>
+      </w:r>
+      <w:r>
+        <w:rPr>
+          <w:sz w:val="20"/>
+          <w:szCs w:val="20"/>
+        </w:rPr>
+        <w:t>: Estruturação dentro do Eclipse</w:t>
+      </w:r>
+      <w:r>
+        <w:rPr>
+          <w:noProof/>
+          <w:sz w:val="20"/>
+          <w:szCs w:val="20"/>
+        </w:rPr>
+        <w:t>.</w:t>
+      </w:r>
+      <w:bookmarkEnd w:id="40"/>
     </w:p>
     <w:p>
       <w:pPr>
@@ -12102,7 +13681,7 @@
           <w:bCs/>
         </w:rPr>
       </w:pPr>
-      <w:bookmarkStart w:id="27" w:name="_Toc121151299"/>
+      <w:bookmarkStart w:id="41" w:name="_Toc121151299"/>
       <w:r>
         <w:rPr>
           <w:b/>
@@ -12131,7 +13710,7 @@
         </w:rPr>
         <w:t>2 Index.html</w:t>
       </w:r>
-      <w:bookmarkEnd w:id="27"/>
+      <w:bookmarkEnd w:id="41"/>
     </w:p>
     <w:p>
       <w:pPr>
@@ -12152,26 +13731,51 @@
       <w:pPr>
         <w:jc w:val="both"/>
       </w:pPr>
-    </w:p>
-    <w:p>
-      <w:pPr>
-        <w:jc w:val="both"/>
-      </w:pPr>
-    </w:p>
-    <w:p>
-      <w:pPr>
+      <w:r>
+        <w:tab/>
+      </w:r>
+      <w:r>
+        <w:t>A figura 1</w:t>
+      </w:r>
+      <w:r>
+        <w:t>8</w:t>
+      </w:r>
+      <w:r>
+        <w:t xml:space="preserve"> contém a representação da </w:t>
+      </w:r>
+      <w:r>
+        <w:t>página index.html</w:t>
+      </w:r>
+      <w:r>
+        <w:t>.</w:t>
+      </w:r>
+    </w:p>
+    <w:p>
+      <w:pPr>
+        <w:jc w:val="both"/>
+      </w:pPr>
+    </w:p>
+    <w:p>
+      <w:pPr>
+        <w:jc w:val="both"/>
+      </w:pPr>
+    </w:p>
+    <w:p>
+      <w:pPr>
+        <w:pStyle w:val="Legenda"/>
+        <w:keepNext/>
+        <w:jc w:val="both"/>
         <w:rPr>
           <w:sz w:val="20"/>
           <w:szCs w:val="20"/>
-          <w:u w:val="single"/>
-        </w:rPr>
-      </w:pPr>
+        </w:rPr>
+      </w:pPr>
+      <w:bookmarkStart w:id="42" w:name="_Toc121152701"/>
       <w:r>
         <w:rPr>
           <w:sz w:val="20"/>
           <w:szCs w:val="20"/>
         </w:rPr>
-        <w:lastRenderedPageBreak/>
         <w:t xml:space="preserve">Figura </w:t>
       </w:r>
       <w:r>
@@ -12179,29 +13783,45 @@
           <w:sz w:val="20"/>
           <w:szCs w:val="20"/>
         </w:rPr>
-        <w:t>1</w:t>
+        <w:fldChar w:fldCharType="begin"/>
       </w:r>
       <w:r>
         <w:rPr>
           <w:sz w:val="20"/>
           <w:szCs w:val="20"/>
         </w:rPr>
-        <w:t>6</w:t>
+        <w:instrText xml:space="preserve"> SEQ Figura \* ARABIC </w:instrText>
       </w:r>
       <w:r>
         <w:rPr>
           <w:sz w:val="20"/>
           <w:szCs w:val="20"/>
         </w:rPr>
-        <w:t xml:space="preserve">: </w:t>
-      </w:r>
-      <w:r>
-        <w:rPr>
+        <w:fldChar w:fldCharType="separate"/>
+      </w:r>
+      <w:r>
+        <w:rPr>
+          <w:noProof/>
           <w:sz w:val="20"/>
           <w:szCs w:val="20"/>
         </w:rPr>
-        <w:t>index.html</w:t>
-      </w:r>
+        <w:t>18</w:t>
+      </w:r>
+      <w:r>
+        <w:rPr>
+          <w:sz w:val="20"/>
+          <w:szCs w:val="20"/>
+        </w:rPr>
+        <w:fldChar w:fldCharType="end"/>
+      </w:r>
+      <w:r>
+        <w:rPr>
+          <w:sz w:val="20"/>
+          <w:szCs w:val="20"/>
+        </w:rPr>
+        <w:t>: index.html</w:t>
+      </w:r>
+      <w:bookmarkEnd w:id="42"/>
     </w:p>
     <w:p>
       <w:pPr>
@@ -12262,7 +13882,7 @@
           <w:bCs/>
         </w:rPr>
       </w:pPr>
-      <w:bookmarkStart w:id="28" w:name="_Toc121151300"/>
+      <w:bookmarkStart w:id="43" w:name="_Toc121151300"/>
       <w:r>
         <w:rPr>
           <w:b/>
@@ -12305,7 +13925,7 @@
         </w:rPr>
         <w:t>Filme.html</w:t>
       </w:r>
-      <w:bookmarkEnd w:id="28"/>
+      <w:bookmarkEnd w:id="43"/>
     </w:p>
     <w:p>
       <w:pPr>
@@ -12366,57 +13986,60 @@
       </w:pPr>
       <w:r>
         <w:tab/>
-        <w:t>A figura 17 contém a representação da tela filme.html</w:t>
-      </w:r>
-    </w:p>
-    <w:p>
-      <w:pPr>
-        <w:jc w:val="both"/>
-      </w:pPr>
-    </w:p>
-    <w:p>
-      <w:pPr>
-        <w:jc w:val="both"/>
-      </w:pPr>
-    </w:p>
-    <w:p>
-      <w:pPr>
-        <w:jc w:val="both"/>
-      </w:pPr>
-    </w:p>
-    <w:p>
-      <w:pPr>
-        <w:jc w:val="both"/>
-      </w:pPr>
-    </w:p>
-    <w:p>
-      <w:pPr>
-        <w:jc w:val="both"/>
-      </w:pPr>
-    </w:p>
-    <w:p>
-      <w:pPr>
-        <w:jc w:val="both"/>
-      </w:pPr>
-    </w:p>
-    <w:p>
-      <w:pPr>
-        <w:jc w:val="both"/>
-      </w:pPr>
-    </w:p>
-    <w:p>
-      <w:pPr>
+        <w:t>A figura 1</w:t>
+      </w:r>
+      <w:r>
+        <w:t>9</w:t>
+      </w:r>
+      <w:r>
+        <w:t xml:space="preserve"> contém a representação da tela filme.html</w:t>
+      </w:r>
+      <w:r>
+        <w:t>.</w:t>
+      </w:r>
+    </w:p>
+    <w:p>
+      <w:pPr>
+        <w:jc w:val="both"/>
+      </w:pPr>
+    </w:p>
+    <w:p>
+      <w:pPr>
+        <w:jc w:val="both"/>
+      </w:pPr>
+    </w:p>
+    <w:p>
+      <w:pPr>
+        <w:jc w:val="both"/>
+      </w:pPr>
+    </w:p>
+    <w:p>
+      <w:pPr>
+        <w:jc w:val="both"/>
+      </w:pPr>
+    </w:p>
+    <w:p>
+      <w:pPr>
+        <w:jc w:val="both"/>
+      </w:pPr>
+    </w:p>
+    <w:p>
+      <w:pPr>
+        <w:pStyle w:val="Legenda"/>
+        <w:keepNext/>
+        <w:jc w:val="both"/>
         <w:rPr>
           <w:sz w:val="20"/>
           <w:szCs w:val="20"/>
-          <w:u w:val="single"/>
-        </w:rPr>
-      </w:pPr>
+        </w:rPr>
+      </w:pPr>
+      <w:bookmarkStart w:id="44" w:name="_Toc121152702"/>
       <w:r>
         <w:rPr>
           <w:sz w:val="20"/>
           <w:szCs w:val="20"/>
         </w:rPr>
+        <w:lastRenderedPageBreak/>
         <w:t xml:space="preserve">Figura </w:t>
       </w:r>
       <w:r>
@@ -12424,36 +14047,45 @@
           <w:sz w:val="20"/>
           <w:szCs w:val="20"/>
         </w:rPr>
-        <w:t>1</w:t>
+        <w:fldChar w:fldCharType="begin"/>
       </w:r>
       <w:r>
         <w:rPr>
           <w:sz w:val="20"/>
           <w:szCs w:val="20"/>
         </w:rPr>
-        <w:t>7</w:t>
+        <w:instrText xml:space="preserve"> SEQ Figura \* ARABIC </w:instrText>
       </w:r>
       <w:r>
         <w:rPr>
           <w:sz w:val="20"/>
           <w:szCs w:val="20"/>
         </w:rPr>
-        <w:t xml:space="preserve">: </w:t>
-      </w:r>
-      <w:r>
-        <w:rPr>
+        <w:fldChar w:fldCharType="separate"/>
+      </w:r>
+      <w:r>
+        <w:rPr>
+          <w:noProof/>
           <w:sz w:val="20"/>
           <w:szCs w:val="20"/>
         </w:rPr>
-        <w:t>filme</w:t>
+        <w:t>19</w:t>
       </w:r>
       <w:r>
         <w:rPr>
           <w:sz w:val="20"/>
           <w:szCs w:val="20"/>
         </w:rPr>
-        <w:t>.html</w:t>
-      </w:r>
+        <w:fldChar w:fldCharType="end"/>
+      </w:r>
+      <w:r>
+        <w:rPr>
+          <w:sz w:val="20"/>
+          <w:szCs w:val="20"/>
+        </w:rPr>
+        <w:t>: filme.html</w:t>
+      </w:r>
+      <w:bookmarkEnd w:id="44"/>
     </w:p>
     <w:p>
       <w:pPr>
@@ -12514,7 +14146,7 @@
           <w:bCs/>
         </w:rPr>
       </w:pPr>
-      <w:bookmarkStart w:id="29" w:name="_Toc121151301"/>
+      <w:bookmarkStart w:id="45" w:name="_Toc121151301"/>
       <w:r>
         <w:rPr>
           <w:b/>
@@ -12564,7 +14196,7 @@
         </w:rPr>
         <w:t>.html</w:t>
       </w:r>
-      <w:bookmarkEnd w:id="29"/>
+      <w:bookmarkEnd w:id="45"/>
     </w:p>
     <w:p/>
     <w:p>
@@ -12625,28 +14257,40 @@
         <w:tab/>
       </w:r>
       <w:r>
-        <w:t>A figura 1</w:t>
-      </w:r>
-      <w:r>
-        <w:t>8</w:t>
-      </w:r>
-      <w:r>
-        <w:t xml:space="preserve"> contém a representação da tela filme.html</w:t>
-      </w:r>
-    </w:p>
-    <w:p>
-      <w:pPr>
-        <w:jc w:val="both"/>
-      </w:pPr>
-    </w:p>
-    <w:p>
-      <w:pPr>
+        <w:t xml:space="preserve">A figura </w:t>
+      </w:r>
+      <w:r>
+        <w:t>20</w:t>
+      </w:r>
+      <w:r>
+        <w:t xml:space="preserve"> contém a representação da tela </w:t>
+      </w:r>
+      <w:r>
+        <w:t>sala</w:t>
+      </w:r>
+      <w:r>
+        <w:t>.html</w:t>
+      </w:r>
+      <w:r>
+        <w:t>.</w:t>
+      </w:r>
+    </w:p>
+    <w:p>
+      <w:pPr>
+        <w:jc w:val="both"/>
+      </w:pPr>
+    </w:p>
+    <w:p>
+      <w:pPr>
+        <w:pStyle w:val="Legenda"/>
+        <w:keepNext/>
+        <w:jc w:val="both"/>
         <w:rPr>
           <w:sz w:val="20"/>
           <w:szCs w:val="20"/>
-          <w:u w:val="single"/>
-        </w:rPr>
-      </w:pPr>
+        </w:rPr>
+      </w:pPr>
+      <w:bookmarkStart w:id="46" w:name="_Toc121152703"/>
       <w:r>
         <w:rPr>
           <w:sz w:val="20"/>
@@ -12659,36 +14303,45 @@
           <w:sz w:val="20"/>
           <w:szCs w:val="20"/>
         </w:rPr>
-        <w:t>1</w:t>
+        <w:fldChar w:fldCharType="begin"/>
       </w:r>
       <w:r>
         <w:rPr>
           <w:sz w:val="20"/>
           <w:szCs w:val="20"/>
         </w:rPr>
-        <w:t>8</w:t>
+        <w:instrText xml:space="preserve"> SEQ Figura \* ARABIC </w:instrText>
       </w:r>
       <w:r>
         <w:rPr>
           <w:sz w:val="20"/>
           <w:szCs w:val="20"/>
         </w:rPr>
-        <w:t xml:space="preserve">: </w:t>
-      </w:r>
-      <w:r>
-        <w:rPr>
+        <w:fldChar w:fldCharType="separate"/>
+      </w:r>
+      <w:r>
+        <w:rPr>
+          <w:noProof/>
           <w:sz w:val="20"/>
           <w:szCs w:val="20"/>
         </w:rPr>
-        <w:t>sala</w:t>
+        <w:t>20</w:t>
       </w:r>
       <w:r>
         <w:rPr>
           <w:sz w:val="20"/>
           <w:szCs w:val="20"/>
         </w:rPr>
-        <w:t>.html</w:t>
-      </w:r>
+        <w:fldChar w:fldCharType="end"/>
+      </w:r>
+      <w:r>
+        <w:rPr>
+          <w:sz w:val="20"/>
+          <w:szCs w:val="20"/>
+        </w:rPr>
+        <w:t>: sala.html</w:t>
+      </w:r>
+      <w:bookmarkEnd w:id="46"/>
     </w:p>
     <w:p>
       <w:pPr>
@@ -12762,7 +14415,7 @@
           <w:bCs/>
         </w:rPr>
       </w:pPr>
-      <w:bookmarkStart w:id="30" w:name="_Toc121151302"/>
+      <w:bookmarkStart w:id="47" w:name="_Toc121151302"/>
       <w:r>
         <w:rPr>
           <w:b/>
@@ -12813,7 +14466,7 @@
         </w:rPr>
         <w:t>.html</w:t>
       </w:r>
-      <w:bookmarkEnd w:id="30"/>
+      <w:bookmarkEnd w:id="47"/>
     </w:p>
     <w:p>
       <w:r>
@@ -12872,61 +14525,96 @@
     </w:p>
     <w:p>
       <w:pPr>
-        <w:rPr>
-          <w:u w:val="single"/>
-        </w:rPr>
-      </w:pPr>
-    </w:p>
-    <w:p>
-      <w:pPr>
+        <w:ind w:firstLine="708"/>
+        <w:jc w:val="both"/>
+      </w:pPr>
+      <w:r>
+        <w:t>A figura 2</w:t>
+      </w:r>
+      <w:r>
+        <w:t>1</w:t>
+      </w:r>
+      <w:r>
+        <w:t xml:space="preserve"> contém a representação da tela</w:t>
+      </w:r>
+      <w:r>
+        <w:t xml:space="preserve"> sessao</w:t>
+      </w:r>
+      <w:r>
+        <w:t>.html.</w:t>
+      </w:r>
+    </w:p>
+    <w:p>
+      <w:pPr>
+        <w:pStyle w:val="Legenda"/>
+        <w:keepNext/>
         <w:rPr>
           <w:sz w:val="20"/>
           <w:szCs w:val="20"/>
-          <w:u w:val="single"/>
-        </w:rPr>
-      </w:pPr>
-      <w:r>
+        </w:rPr>
+      </w:pPr>
+    </w:p>
+    <w:p>
+      <w:pPr>
+        <w:pStyle w:val="Legenda"/>
+        <w:keepNext/>
         <w:rPr>
           <w:sz w:val="20"/>
           <w:szCs w:val="20"/>
         </w:rPr>
-        <w:t xml:space="preserve">Figura </w:t>
-      </w:r>
+      </w:pPr>
+      <w:bookmarkStart w:id="48" w:name="_Toc121152704"/>
       <w:r>
         <w:rPr>
           <w:sz w:val="20"/>
           <w:szCs w:val="20"/>
         </w:rPr>
-        <w:t>1</w:t>
+        <w:t xml:space="preserve">Figura </w:t>
       </w:r>
       <w:r>
         <w:rPr>
           <w:sz w:val="20"/>
           <w:szCs w:val="20"/>
         </w:rPr>
-        <w:t>9</w:t>
+        <w:fldChar w:fldCharType="begin"/>
       </w:r>
       <w:r>
         <w:rPr>
           <w:sz w:val="20"/>
           <w:szCs w:val="20"/>
         </w:rPr>
-        <w:t xml:space="preserve">: </w:t>
+        <w:instrText xml:space="preserve"> SEQ Figura \* ARABIC </w:instrText>
       </w:r>
       <w:r>
         <w:rPr>
           <w:sz w:val="20"/>
           <w:szCs w:val="20"/>
         </w:rPr>
-        <w:t>sessao</w:t>
-      </w:r>
-      <w:r>
-        <w:rPr>
+        <w:fldChar w:fldCharType="separate"/>
+      </w:r>
+      <w:r>
+        <w:rPr>
+          <w:noProof/>
           <w:sz w:val="20"/>
           <w:szCs w:val="20"/>
         </w:rPr>
-        <w:t>.html</w:t>
-      </w:r>
+        <w:t>21</w:t>
+      </w:r>
+      <w:r>
+        <w:rPr>
+          <w:sz w:val="20"/>
+          <w:szCs w:val="20"/>
+        </w:rPr>
+        <w:fldChar w:fldCharType="end"/>
+      </w:r>
+      <w:r>
+        <w:rPr>
+          <w:sz w:val="20"/>
+          <w:szCs w:val="20"/>
+        </w:rPr>
+        <w:t>: sessao.html</w:t>
+      </w:r>
+      <w:bookmarkEnd w:id="48"/>
     </w:p>
     <w:p>
       <w:pPr>
@@ -12989,7 +14677,7 @@
           <w:bCs/>
         </w:rPr>
       </w:pPr>
-      <w:bookmarkStart w:id="31" w:name="_Toc121151303"/>
+      <w:bookmarkStart w:id="49" w:name="_Toc121151303"/>
       <w:r>
         <w:rPr>
           <w:b/>
@@ -13039,7 +14727,7 @@
         </w:rPr>
         <w:t>.html</w:t>
       </w:r>
-      <w:bookmarkEnd w:id="31"/>
+      <w:bookmarkEnd w:id="49"/>
     </w:p>
     <w:p>
       <w:r>
@@ -13090,7 +14778,13 @@
         <w:t xml:space="preserve"> </w:t>
       </w:r>
       <w:r>
-        <w:t>A figura 20 representa a tela de ingressos.</w:t>
+        <w:t>A figura 2</w:t>
+      </w:r>
+      <w:r>
+        <w:t>2</w:t>
+      </w:r>
+      <w:r>
+        <w:t xml:space="preserve"> representa a tela de ingressos.</w:t>
       </w:r>
     </w:p>
     <w:p>
@@ -13102,11 +14796,17 @@
         <w:t>Diferentemente das outras telas, aqui não há nenhum registro de “nome”, ou seja</w:t>
       </w:r>
       <w:r>
-        <w:t xml:space="preserve">, em Pesquisar apenas é possível “listar todos” sem a opção de filtros. Ademais, ao clicar no botão salvar, além da informação ser enviada ao banco de dados, é aberta a tela de impressão do navegador, permitindo imprimir as informações do formulário, ou seja, imprimir o ingresso. </w:t>
+        <w:t xml:space="preserve">, em Pesquisar apenas é possível “listar todos” sem a opção de filtros. Ademais, ao clicar no botão salvar, além da informação ser enviada ao banco de dados, é aberta a tela de impressão do </w:t>
       </w:r>
       <w:r>
         <w:lastRenderedPageBreak/>
-        <w:t>Por tratar-se de um sistema teórico e não comercial, não foi trabalhado um layout para os ingressos impressos. A figura 21 representa a tela de impressão do ingresso.</w:t>
+        <w:t>navegador, permitindo imprimir as informações do formulário, ou seja, imprimir o ingresso. Por tratar-se de um sistema teórico e não comercial, não foi trabalhado um layout para os ingressos impressos. A figura 2</w:t>
+      </w:r>
+      <w:r>
+        <w:t>3</w:t>
+      </w:r>
+      <w:r>
+        <w:t xml:space="preserve"> representa a tela de impressão do ingresso.</w:t>
       </w:r>
     </w:p>
     <w:p>
@@ -13117,12 +14817,14 @@
     </w:p>
     <w:p>
       <w:pPr>
+        <w:pStyle w:val="Legenda"/>
+        <w:keepNext/>
         <w:rPr>
           <w:sz w:val="20"/>
           <w:szCs w:val="20"/>
-          <w:u w:val="single"/>
-        </w:rPr>
-      </w:pPr>
+        </w:rPr>
+      </w:pPr>
+      <w:bookmarkStart w:id="50" w:name="_Toc121152705"/>
       <w:r>
         <w:rPr>
           <w:sz w:val="20"/>
@@ -13135,29 +14837,45 @@
           <w:sz w:val="20"/>
           <w:szCs w:val="20"/>
         </w:rPr>
-        <w:t>20</w:t>
+        <w:fldChar w:fldCharType="begin"/>
       </w:r>
       <w:r>
         <w:rPr>
           <w:sz w:val="20"/>
           <w:szCs w:val="20"/>
         </w:rPr>
-        <w:t xml:space="preserve">: </w:t>
+        <w:instrText xml:space="preserve"> SEQ Figura \* ARABIC </w:instrText>
       </w:r>
       <w:r>
         <w:rPr>
           <w:sz w:val="20"/>
           <w:szCs w:val="20"/>
         </w:rPr>
-        <w:t>ingresso</w:t>
-      </w:r>
-      <w:r>
-        <w:rPr>
+        <w:fldChar w:fldCharType="separate"/>
+      </w:r>
+      <w:r>
+        <w:rPr>
+          <w:noProof/>
           <w:sz w:val="20"/>
           <w:szCs w:val="20"/>
         </w:rPr>
-        <w:t>.html</w:t>
-      </w:r>
+        <w:t>22</w:t>
+      </w:r>
+      <w:r>
+        <w:rPr>
+          <w:sz w:val="20"/>
+          <w:szCs w:val="20"/>
+        </w:rPr>
+        <w:fldChar w:fldCharType="end"/>
+      </w:r>
+      <w:r>
+        <w:rPr>
+          <w:sz w:val="20"/>
+          <w:szCs w:val="20"/>
+        </w:rPr>
+        <w:t>: ingresso.html</w:t>
+      </w:r>
+      <w:bookmarkEnd w:id="50"/>
     </w:p>
     <w:p>
       <w:r>
@@ -13209,12 +14927,14 @@
     <w:p/>
     <w:p>
       <w:pPr>
+        <w:pStyle w:val="Legenda"/>
+        <w:keepNext/>
         <w:rPr>
           <w:sz w:val="20"/>
           <w:szCs w:val="20"/>
-          <w:u w:val="single"/>
-        </w:rPr>
-      </w:pPr>
+        </w:rPr>
+      </w:pPr>
+      <w:bookmarkStart w:id="51" w:name="_Toc121152706"/>
       <w:r>
         <w:rPr>
           <w:sz w:val="20"/>
@@ -13227,29 +14947,45 @@
           <w:sz w:val="20"/>
           <w:szCs w:val="20"/>
         </w:rPr>
-        <w:t>2</w:t>
+        <w:fldChar w:fldCharType="begin"/>
       </w:r>
       <w:r>
         <w:rPr>
           <w:sz w:val="20"/>
           <w:szCs w:val="20"/>
         </w:rPr>
-        <w:t>1</w:t>
+        <w:instrText xml:space="preserve"> SEQ Figura \* ARABIC </w:instrText>
       </w:r>
       <w:r>
         <w:rPr>
           <w:sz w:val="20"/>
           <w:szCs w:val="20"/>
         </w:rPr>
-        <w:t>:</w:t>
-      </w:r>
-      <w:r>
-        <w:rPr>
+        <w:fldChar w:fldCharType="separate"/>
+      </w:r>
+      <w:r>
+        <w:rPr>
+          <w:noProof/>
           <w:sz w:val="20"/>
           <w:szCs w:val="20"/>
         </w:rPr>
-        <w:t xml:space="preserve"> Impressão do ingresso.</w:t>
-      </w:r>
+        <w:t>23</w:t>
+      </w:r>
+      <w:r>
+        <w:rPr>
+          <w:sz w:val="20"/>
+          <w:szCs w:val="20"/>
+        </w:rPr>
+        <w:fldChar w:fldCharType="end"/>
+      </w:r>
+      <w:r>
+        <w:rPr>
+          <w:sz w:val="20"/>
+          <w:szCs w:val="20"/>
+        </w:rPr>
+        <w:t>: Impressão do ingresso.</w:t>
+      </w:r>
+      <w:bookmarkEnd w:id="51"/>
     </w:p>
     <w:p>
       <w:r>
@@ -13304,17 +15040,16 @@
     <w:p/>
     <w:p/>
     <w:p/>
-    <w:p/>
     <w:p>
       <w:pPr>
         <w:pStyle w:val="Ttulo1"/>
       </w:pPr>
-      <w:bookmarkStart w:id="32" w:name="_Toc121151304"/>
+      <w:bookmarkStart w:id="52" w:name="_Toc121151304"/>
       <w:r>
         <w:lastRenderedPageBreak/>
         <w:t>3 CONCLUSÃO</w:t>
       </w:r>
-      <w:bookmarkEnd w:id="32"/>
+      <w:bookmarkEnd w:id="52"/>
     </w:p>
     <w:p/>
     <w:p>
@@ -13355,7 +15090,7 @@
       <w:pPr>
         <w:pStyle w:val="Ttulo1"/>
       </w:pPr>
-      <w:bookmarkStart w:id="33" w:name="_Toc121151305"/>
+      <w:bookmarkStart w:id="53" w:name="_Toc121151305"/>
       <w:r>
         <w:lastRenderedPageBreak/>
         <w:t>APÊNDICE A (</w:t>
@@ -13370,7 +15105,7 @@
       <w:r>
         <w:t xml:space="preserve"> da criação dos índices)</w:t>
       </w:r>
-      <w:bookmarkEnd w:id="33"/>
+      <w:bookmarkEnd w:id="53"/>
     </w:p>
     <w:p>
       <w:pPr>
@@ -15109,7 +16844,7 @@
       <w:pPr>
         <w:pStyle w:val="Ttulo1"/>
       </w:pPr>
-      <w:bookmarkStart w:id="34" w:name="_Toc121151306"/>
+      <w:bookmarkStart w:id="54" w:name="_Toc121151306"/>
       <w:r>
         <w:lastRenderedPageBreak/>
         <w:t>APÊNDICE B - (</w:t>
@@ -15132,7 +16867,7 @@
       <w:r>
         <w:t>”)</w:t>
       </w:r>
-      <w:bookmarkEnd w:id="34"/>
+      <w:bookmarkEnd w:id="54"/>
     </w:p>
     <w:p>
       <w:pPr>
@@ -15561,7 +17296,7 @@
       <w:pPr>
         <w:pStyle w:val="Ttulo1"/>
       </w:pPr>
-      <w:bookmarkStart w:id="35" w:name="_Toc121151307"/>
+      <w:bookmarkStart w:id="55" w:name="_Toc121151307"/>
       <w:r>
         <w:lastRenderedPageBreak/>
         <w:t>APÊNDICE C - (Script de criação da trigger “</w:t>
@@ -15574,7 +17309,7 @@
       <w:r>
         <w:t>”)</w:t>
       </w:r>
-      <w:bookmarkEnd w:id="35"/>
+      <w:bookmarkEnd w:id="55"/>
     </w:p>
     <w:p>
       <w:pPr>
@@ -16358,7 +18093,7 @@
       <w:pPr>
         <w:pStyle w:val="Ttulo1"/>
       </w:pPr>
-      <w:bookmarkStart w:id="36" w:name="_Toc121151308"/>
+      <w:bookmarkStart w:id="56" w:name="_Toc121151308"/>
       <w:r>
         <w:lastRenderedPageBreak/>
         <w:t xml:space="preserve">APÊNDICE D - (Script de criação da </w:t>
@@ -16379,7 +18114,7 @@
       <w:r>
         <w:t>”)</w:t>
       </w:r>
-      <w:bookmarkEnd w:id="36"/>
+      <w:bookmarkEnd w:id="56"/>
     </w:p>
     <w:p>
       <w:pPr>
@@ -16901,7 +18636,7 @@
       <w:pPr>
         <w:pStyle w:val="Ttulo1"/>
       </w:pPr>
-      <w:bookmarkStart w:id="37" w:name="_Toc121151309"/>
+      <w:bookmarkStart w:id="57" w:name="_Toc121151309"/>
       <w:r>
         <w:lastRenderedPageBreak/>
         <w:t xml:space="preserve">APÊNDICE E - (Script de criação da </w:t>
@@ -16922,7 +18657,7 @@
       <w:r>
         <w:t>”)</w:t>
       </w:r>
-      <w:bookmarkEnd w:id="37"/>
+      <w:bookmarkEnd w:id="57"/>
     </w:p>
     <w:p>
       <w:pPr>
@@ -17448,12 +19183,12 @@
       <w:pPr>
         <w:pStyle w:val="Ttulo1"/>
       </w:pPr>
-      <w:bookmarkStart w:id="38" w:name="_Toc121151310"/>
+      <w:bookmarkStart w:id="58" w:name="_Toc121151310"/>
       <w:r>
         <w:lastRenderedPageBreak/>
         <w:t>APÊNDICE F - (Script da criação dos privilégios de usuários)</w:t>
       </w:r>
-      <w:bookmarkEnd w:id="38"/>
+      <w:bookmarkEnd w:id="58"/>
     </w:p>
     <w:p>
       <w:pPr>
@@ -18297,7 +20032,7 @@
       <w:pPr>
         <w:pStyle w:val="Ttulo1"/>
       </w:pPr>
-      <w:bookmarkStart w:id="39" w:name="_Toc121151311"/>
+      <w:bookmarkStart w:id="59" w:name="_Toc121151311"/>
       <w:r>
         <w:lastRenderedPageBreak/>
         <w:t>APÊNDICE G – (</w:t>
@@ -18325,7 +20060,7 @@
       <w:r>
         <w:t>)</w:t>
       </w:r>
-      <w:bookmarkEnd w:id="39"/>
+      <w:bookmarkEnd w:id="59"/>
     </w:p>
     <w:p>
       <w:pPr>
@@ -19462,7 +21197,7 @@
       <w:pPr>
         <w:pStyle w:val="Ttulo1"/>
       </w:pPr>
-      <w:bookmarkStart w:id="40" w:name="_Toc121151312"/>
+      <w:bookmarkStart w:id="60" w:name="_Toc121151312"/>
       <w:r>
         <w:lastRenderedPageBreak/>
         <w:t>APÊNDICE H – (</w:t>
@@ -19478,7 +21213,7 @@
       <w:r>
         <w:t>)</w:t>
       </w:r>
-      <w:bookmarkEnd w:id="40"/>
+      <w:bookmarkEnd w:id="60"/>
     </w:p>
     <w:p>
       <w:pPr>

</xml_diff>